<commit_message>
updated demo guide document
</commit_message>
<xml_diff>
--- a/DEMO-MOD1/Scalability and Performance of Cloud Hosted Web Apps - DEMOS.docx
+++ b/DEMO-MOD1/Scalability and Performance of Cloud Hosted Web Apps - DEMOS.docx
@@ -7,7 +7,37 @@
         <w:pStyle w:val="Title"/>
       </w:pPr>
       <w:r>
-        <w:t>Scalability and Performance of Cloud Hosted Web Apps -DEMOS</w:t>
+        <w:t xml:space="preserve">Scalability and Performance of Cloud Hosted Web Apps </w:t>
+      </w:r>
+      <w:r>
+        <w:t>–</w:t>
+      </w:r>
+      <w:r>
+        <w:t>DEMOS</w:t>
+      </w:r>
+    </w:p>
+    <w:p>
+      <w:pPr>
+        <w:pStyle w:val="Subtitle"/>
+      </w:pPr>
+    </w:p>
+    <w:p>
+      <w:r>
+        <w:t xml:space="preserve">The source code for the demos is published on Git Hub repository </w:t>
+      </w:r>
+      <w:hyperlink r:id="rId8" w:history="1">
+        <w:r>
+          <w:rPr>
+            <w:rStyle w:val="Hyperlink"/>
+          </w:rPr>
+          <w:t>https://github.com/morcinim/Azure-PA-DEVELOPER</w:t>
+        </w:r>
+      </w:hyperlink>
+      <w:r>
+        <w:t xml:space="preserve"> </w:t>
+      </w:r>
+      <w:r>
+        <w:t xml:space="preserve"> </w:t>
       </w:r>
     </w:p>
     <w:p>
@@ -140,7 +170,7 @@
       <w:pPr>
         <w:pStyle w:val="ListParagraph"/>
       </w:pPr>
-      <w:hyperlink r:id="rId6" w:history="1">
+      <w:hyperlink r:id="rId9" w:history="1">
         <w:r>
           <w:rPr>
             <w:rStyle w:val="Hyperlink"/>
@@ -155,6 +185,14 @@
       </w:pPr>
     </w:p>
     <w:p>
+      <w:pPr>
+        <w:pStyle w:val="ListParagraph"/>
+      </w:pPr>
+      <w:r>
+        <w:t>TODO:</w:t>
+      </w:r>
+    </w:p>
+    <w:p>
       <w:r>
         <w:t xml:space="preserve">Investigate </w:t>
       </w:r>
@@ -201,6 +239,11 @@
       </w:r>
     </w:p>
     <w:p>
+      <w:r>
+        <w:t>Vertical scaling:</w:t>
+      </w:r>
+    </w:p>
+    <w:p>
       <w:pPr>
         <w:pStyle w:val="ListParagraph"/>
         <w:numPr>
@@ -208,10 +251,8 @@
           <w:numId w:val="13"/>
         </w:numPr>
       </w:pPr>
-      <w:bookmarkStart w:id="0" w:name="_GoBack"/>
-      <w:bookmarkEnd w:id="0"/>
-      <w:r>
-        <w:t xml:space="preserve">Show though </w:t>
+      <w:r>
+        <w:t xml:space="preserve">Run </w:t>
       </w:r>
       <w:proofErr w:type="spellStart"/>
       <w:r>
@@ -219,15 +260,106 @@
       </w:r>
       <w:proofErr w:type="spellEnd"/>
       <w:r>
-        <w:t xml:space="preserve"> script how to scale up/down SQL Azure database (can include Automation services to execute scaling runs couple of days before delivery</w:t>
-      </w:r>
-    </w:p>
-    <w:p>
-      <w:pPr>
-        <w:pStyle w:val="ListParagraph"/>
-        <w:numPr>
-          <w:ilvl w:val="0"/>
-          <w:numId w:val="13"/>
+        <w:t xml:space="preserve"> script</w:t>
+      </w:r>
+      <w:r>
+        <w:t xml:space="preserve"> 2-Scaling database\Vertical Scaling</w:t>
+      </w:r>
+      <w:r>
+        <w:t xml:space="preserve">\ScaleSQLDatabase.ps1 to show how to scale down SQL Azure database. To make demo more interesting </w:t>
+      </w:r>
+      <w:r>
+        <w:t xml:space="preserve">if you are familiar with Azure Automation is to  setup this script </w:t>
+      </w:r>
+      <w:r>
+        <w:t xml:space="preserve">as a </w:t>
+      </w:r>
+      <w:proofErr w:type="spellStart"/>
+      <w:r>
+        <w:t>runbook</w:t>
+      </w:r>
+      <w:proofErr w:type="spellEnd"/>
+      <w:r>
+        <w:t xml:space="preserve"> </w:t>
+      </w:r>
+      <w:r>
+        <w:t xml:space="preserve">on a schedule </w:t>
+      </w:r>
+      <w:hyperlink r:id="rId10" w:history="1">
+        <w:r>
+          <w:rPr>
+            <w:rStyle w:val="Hyperlink"/>
+          </w:rPr>
+          <w:t>https://azure.microsoft.com/en-us/documentation/articles/automation-configuring/</w:t>
+        </w:r>
+      </w:hyperlink>
+      <w:r>
+        <w:t xml:space="preserve"> </w:t>
+      </w:r>
+      <w:r>
+        <w:t xml:space="preserve"> </w:t>
+      </w:r>
+      <w:r>
+        <w:t xml:space="preserve"> </w:t>
+      </w:r>
+    </w:p>
+    <w:p>
+      <w:pPr>
+        <w:pStyle w:val="ListParagraph"/>
+      </w:pPr>
+      <w:proofErr w:type="gramStart"/>
+      <w:r>
+        <w:t>and</w:t>
+      </w:r>
+      <w:proofErr w:type="gramEnd"/>
+      <w:r>
+        <w:t xml:space="preserve"> scale down one of the demo databases (</w:t>
+      </w:r>
+      <w:proofErr w:type="spellStart"/>
+      <w:r>
+        <w:t>AdventureWorks</w:t>
+      </w:r>
+      <w:proofErr w:type="spellEnd"/>
+      <w:r>
+        <w:t>) to Basic tier at night.</w:t>
+      </w:r>
+    </w:p>
+    <w:p>
+      <w:pPr>
+        <w:pStyle w:val="ListParagraph"/>
+      </w:pPr>
+      <w:r>
+        <w:t xml:space="preserve">In the actual demo you review the logs and comment on the </w:t>
+      </w:r>
+      <w:proofErr w:type="spellStart"/>
+      <w:r>
+        <w:t>powershell</w:t>
+      </w:r>
+      <w:proofErr w:type="spellEnd"/>
+      <w:r>
+        <w:t xml:space="preserve"> commands.</w:t>
+      </w:r>
+    </w:p>
+    <w:p>
+      <w:pPr>
+        <w:pStyle w:val="ListParagraph"/>
+      </w:pPr>
+    </w:p>
+    <w:p>
+      <w:pPr>
+        <w:ind w:left="360"/>
+      </w:pPr>
+      <w:r>
+        <w:lastRenderedPageBreak/>
+        <w:t>Horizontal scaling preparation</w:t>
+      </w:r>
+    </w:p>
+    <w:p>
+      <w:pPr>
+        <w:pStyle w:val="ListParagraph"/>
+        <w:numPr>
+          <w:ilvl w:val="0"/>
+          <w:numId w:val="22"/>
         </w:numPr>
       </w:pPr>
       <w:r>
@@ -240,6 +372,393 @@
       <w:proofErr w:type="spellEnd"/>
       <w:r>
         <w:t xml:space="preserve"> for scenario of one tenant per database, demonstrate querying across databases</w:t>
+      </w:r>
+      <w:r>
+        <w:t xml:space="preserve">. The code can be found in 2-Scaling database\Horizontal Scaling and is based on the sample described </w:t>
+      </w:r>
+      <w:hyperlink r:id="rId11" w:history="1">
+        <w:r>
+          <w:rPr>
+            <w:rStyle w:val="Hyperlink"/>
+          </w:rPr>
+          <w:t>https://code.msdn.microsoft.com/vstudio/Elastic-Scale-with-Azure-bae904ba</w:t>
+        </w:r>
+      </w:hyperlink>
+      <w:r>
+        <w:t xml:space="preserve">  </w:t>
+      </w:r>
+    </w:p>
+    <w:p>
+      <w:pPr>
+        <w:pStyle w:val="ListParagraph"/>
+        <w:numPr>
+          <w:ilvl w:val="0"/>
+          <w:numId w:val="22"/>
+        </w:numPr>
+      </w:pPr>
+      <w:r>
+        <w:t xml:space="preserve">Open the solution located at </w:t>
+      </w:r>
+      <w:r>
+        <w:t>2-Scaling database\Horizontal Scaling\</w:t>
+      </w:r>
+      <w:proofErr w:type="spellStart"/>
+      <w:r>
+        <w:t>ElastingDBTools</w:t>
+      </w:r>
+      <w:proofErr w:type="spellEnd"/>
+      <w:r>
+        <w:t>\</w:t>
+      </w:r>
+      <w:proofErr w:type="spellStart"/>
+      <w:r>
+        <w:t>EFIntegration</w:t>
+      </w:r>
+      <w:proofErr w:type="spellEnd"/>
+      <w:r>
+        <w:t>\C#</w:t>
+      </w:r>
+      <w:r>
+        <w:t xml:space="preserve"> </w:t>
+      </w:r>
+    </w:p>
+    <w:p>
+      <w:pPr>
+        <w:pStyle w:val="ListParagraph"/>
+        <w:numPr>
+          <w:ilvl w:val="0"/>
+          <w:numId w:val="22"/>
+        </w:numPr>
+      </w:pPr>
+      <w:r>
+        <w:t xml:space="preserve">Open </w:t>
+      </w:r>
+      <w:proofErr w:type="spellStart"/>
+      <w:r>
+        <w:t>Program.cs</w:t>
+      </w:r>
+      <w:proofErr w:type="spellEnd"/>
+      <w:r>
+        <w:t xml:space="preserve"> and provide the server name and three database names. These have to be pre-created, the code does not create them. Execute the code to create the schemas and sample entries.</w:t>
+      </w:r>
+    </w:p>
+    <w:p>
+      <w:pPr>
+        <w:ind w:left="360"/>
+      </w:pPr>
+      <w:r>
+        <w:t>Horizontal scaling demo</w:t>
+      </w:r>
+      <w:r>
+        <w:t>:</w:t>
+      </w:r>
+    </w:p>
+    <w:p>
+      <w:pPr>
+        <w:pStyle w:val="ListParagraph"/>
+        <w:numPr>
+          <w:ilvl w:val="0"/>
+          <w:numId w:val="23"/>
+        </w:numPr>
+      </w:pPr>
+      <w:r>
+        <w:t>Explain that the scenario is similar to that of SaaS application that uses a separate database per tenant. The application stores blob list in the database that is determined by the tenant ID.</w:t>
+      </w:r>
+    </w:p>
+    <w:p>
+      <w:pPr>
+        <w:pStyle w:val="ListParagraph"/>
+        <w:numPr>
+          <w:ilvl w:val="0"/>
+          <w:numId w:val="23"/>
+        </w:numPr>
+      </w:pPr>
+      <w:r>
+        <w:t xml:space="preserve">Explain </w:t>
+      </w:r>
+      <w:proofErr w:type="spellStart"/>
+      <w:r>
+        <w:t>Nuget</w:t>
+      </w:r>
+      <w:proofErr w:type="spellEnd"/>
+      <w:r>
+        <w:t xml:space="preserve"> packages used by solution –In Visual Studio Tools-</w:t>
+      </w:r>
+      <w:proofErr w:type="spellStart"/>
+      <w:r>
+        <w:t>Nuget</w:t>
+      </w:r>
+      <w:proofErr w:type="spellEnd"/>
+      <w:r>
+        <w:t xml:space="preserve"> Package Manager-Manage </w:t>
+      </w:r>
+      <w:proofErr w:type="spellStart"/>
+      <w:r>
+        <w:t>Nuget</w:t>
+      </w:r>
+      <w:proofErr w:type="spellEnd"/>
+      <w:r>
+        <w:t xml:space="preserve"> Packages for </w:t>
+      </w:r>
+      <w:proofErr w:type="spellStart"/>
+      <w:r>
+        <w:t>Solutin</w:t>
+      </w:r>
+      <w:proofErr w:type="spellEnd"/>
+      <w:r>
+        <w:t>-  comment on Transient Fault Handling for SQL Azure database and Elastic Scale client API</w:t>
+      </w:r>
+    </w:p>
+    <w:p>
+      <w:pPr>
+        <w:pStyle w:val="ListParagraph"/>
+        <w:numPr>
+          <w:ilvl w:val="0"/>
+          <w:numId w:val="23"/>
+        </w:numPr>
+      </w:pPr>
+      <w:r>
+        <w:t xml:space="preserve">Open </w:t>
+      </w:r>
+      <w:proofErr w:type="spellStart"/>
+      <w:r>
+        <w:t>SqlDatabaseUtils.cs</w:t>
+      </w:r>
+      <w:proofErr w:type="spellEnd"/>
+      <w:r>
+        <w:t xml:space="preserve"> comment on the retry policy for transient errors that can occur with SQL Azure </w:t>
+      </w:r>
+      <w:proofErr w:type="spellStart"/>
+      <w:r>
+        <w:t>db</w:t>
+      </w:r>
+      <w:proofErr w:type="spellEnd"/>
+      <w:r>
+        <w:t xml:space="preserve">, go back to </w:t>
+      </w:r>
+      <w:proofErr w:type="spellStart"/>
+      <w:r>
+        <w:t>Program.cs</w:t>
+      </w:r>
+      <w:proofErr w:type="spellEnd"/>
+      <w:r>
+        <w:t xml:space="preserve"> point out ho</w:t>
+      </w:r>
+      <w:r>
+        <w:t xml:space="preserve">w EF code to write blogs is passed as delegate to </w:t>
+      </w:r>
+      <w:proofErr w:type="spellStart"/>
+      <w:r>
+        <w:t>ExectuteAction</w:t>
+      </w:r>
+      <w:proofErr w:type="spellEnd"/>
+      <w:r>
+        <w:t xml:space="preserve"> of the retry policy.</w:t>
+      </w:r>
+    </w:p>
+    <w:p>
+      <w:pPr>
+        <w:pStyle w:val="ListParagraph"/>
+        <w:numPr>
+          <w:ilvl w:val="0"/>
+          <w:numId w:val="23"/>
+        </w:numPr>
+      </w:pPr>
+      <w:r>
+        <w:t xml:space="preserve">Comment on the First lines of code where connection is established to Shard management database and shards are registered, follow by F12 to code in </w:t>
+      </w:r>
+      <w:proofErr w:type="spellStart"/>
+      <w:r>
+        <w:t>Sharding.cs</w:t>
+      </w:r>
+      <w:proofErr w:type="spellEnd"/>
+    </w:p>
+    <w:p>
+      <w:pPr>
+        <w:pStyle w:val="ListParagraph"/>
+        <w:numPr>
+          <w:ilvl w:val="0"/>
+          <w:numId w:val="23"/>
+        </w:numPr>
+      </w:pPr>
+      <w:r>
+        <w:t xml:space="preserve">Point out the constructor where shard map manager is created with the List shard map where the relationship between the </w:t>
+      </w:r>
+      <w:proofErr w:type="spellStart"/>
+      <w:r>
+        <w:t>tenatIDs</w:t>
+      </w:r>
+      <w:proofErr w:type="spellEnd"/>
+      <w:r>
+        <w:t xml:space="preserve"> and databases will be maintained</w:t>
+      </w:r>
+    </w:p>
+    <w:p>
+      <w:pPr>
+        <w:pStyle w:val="ListParagraph"/>
+        <w:numPr>
+          <w:ilvl w:val="0"/>
+          <w:numId w:val="23"/>
+        </w:numPr>
+      </w:pPr>
+      <w:r>
+        <w:t xml:space="preserve">The actual registration of the shard occurs in </w:t>
+      </w:r>
+      <w:proofErr w:type="spellStart"/>
+      <w:r>
+        <w:t>RegisterNewShardFunction</w:t>
+      </w:r>
+      <w:proofErr w:type="spellEnd"/>
+    </w:p>
+    <w:p>
+      <w:pPr>
+        <w:pStyle w:val="ListParagraph"/>
+        <w:numPr>
+          <w:ilvl w:val="0"/>
+          <w:numId w:val="23"/>
+        </w:numPr>
+      </w:pPr>
+      <w:r>
+        <w:t>Put break point on //</w:t>
+      </w:r>
+      <w:proofErr w:type="spellStart"/>
+      <w:r>
+        <w:t>MultiShard</w:t>
+      </w:r>
+      <w:proofErr w:type="spellEnd"/>
+      <w:r>
+        <w:t xml:space="preserve"> query, run the code.</w:t>
+      </w:r>
+    </w:p>
+    <w:p>
+      <w:pPr>
+        <w:pStyle w:val="ListParagraph"/>
+        <w:numPr>
+          <w:ilvl w:val="0"/>
+          <w:numId w:val="23"/>
+        </w:numPr>
+      </w:pPr>
+      <w:r>
+        <w:t>Explain Blog entries are stored in respective SQL Azure databases</w:t>
+      </w:r>
+    </w:p>
+    <w:p>
+      <w:pPr>
+        <w:pStyle w:val="ListParagraph"/>
+        <w:numPr>
+          <w:ilvl w:val="0"/>
+          <w:numId w:val="23"/>
+        </w:numPr>
+      </w:pPr>
+      <w:r>
+        <w:t xml:space="preserve">When breakpoint is hit comment on the ability to query across shards (databases) using the </w:t>
+      </w:r>
+      <w:proofErr w:type="spellStart"/>
+      <w:r>
+        <w:t>MultiShard</w:t>
+      </w:r>
+      <w:proofErr w:type="spellEnd"/>
+      <w:r>
+        <w:t xml:space="preserve">/Connection, Command and </w:t>
+      </w:r>
+      <w:proofErr w:type="spellStart"/>
+      <w:r>
+        <w:t>DataReader</w:t>
+      </w:r>
+      <w:proofErr w:type="spellEnd"/>
+      <w:r>
+        <w:t xml:space="preserve"> objects</w:t>
+      </w:r>
+    </w:p>
+    <w:p>
+      <w:pPr>
+        <w:pStyle w:val="ListParagraph"/>
+        <w:numPr>
+          <w:ilvl w:val="0"/>
+          <w:numId w:val="23"/>
+        </w:numPr>
+      </w:pPr>
+      <w:r>
+        <w:t xml:space="preserve">Optionally comment PG is adding TSQL commands to do the same (open QUERY\Elastic </w:t>
+      </w:r>
+      <w:proofErr w:type="spellStart"/>
+      <w:r>
+        <w:t>Query.sql</w:t>
+      </w:r>
+      <w:proofErr w:type="spellEnd"/>
+      <w:proofErr w:type="gramStart"/>
+      <w:r>
+        <w:t>)  based</w:t>
+      </w:r>
+      <w:proofErr w:type="gramEnd"/>
+      <w:r>
+        <w:t xml:space="preserve"> on the</w:t>
+      </w:r>
+      <w:hyperlink r:id="rId12" w:history="1">
+        <w:r>
+          <w:rPr>
+            <w:rStyle w:val="Hyperlink"/>
+          </w:rPr>
+          <w:t xml:space="preserve"> </w:t>
+        </w:r>
+        <w:proofErr w:type="spellStart"/>
+        <w:r>
+          <w:rPr>
+            <w:rStyle w:val="Hyperlink"/>
+          </w:rPr>
+          <w:t>PolyBase</w:t>
+        </w:r>
+        <w:proofErr w:type="spellEnd"/>
+      </w:hyperlink>
+      <w:r>
+        <w:t xml:space="preserve"> approach in SQL 2016 where you define external </w:t>
+      </w:r>
+      <w:proofErr w:type="spellStart"/>
+      <w:r>
+        <w:t>datasource</w:t>
+      </w:r>
+      <w:proofErr w:type="spellEnd"/>
+      <w:r>
+        <w:t xml:space="preserve"> painting to the Shared management database</w:t>
+      </w:r>
+      <w:r>
+        <w:t xml:space="preserve"> and the shard map </w:t>
+      </w:r>
+      <w:r>
+        <w:t xml:space="preserve">and </w:t>
+      </w:r>
+      <w:r>
+        <w:t xml:space="preserve">then define </w:t>
+      </w:r>
+      <w:r>
+        <w:t>external tables</w:t>
+      </w:r>
+      <w:r>
+        <w:t xml:space="preserve"> that map to actual tables in the shards. Then you can launch </w:t>
+      </w:r>
+      <w:proofErr w:type="spellStart"/>
+      <w:r>
+        <w:t>adhoc</w:t>
+      </w:r>
+      <w:proofErr w:type="spellEnd"/>
+      <w:r>
+        <w:t xml:space="preserve"> TSQL queries to query across the shards as we saw with the Elastic client API.</w:t>
+      </w:r>
+    </w:p>
+    <w:p>
+      <w:pPr>
+        <w:pStyle w:val="ListParagraph"/>
+      </w:pPr>
+      <w:r>
+        <w:t xml:space="preserve">If you want to demo this query the </w:t>
+      </w:r>
+      <w:proofErr w:type="spellStart"/>
+      <w:r>
+        <w:t>ShardMapManagement</w:t>
+      </w:r>
+      <w:proofErr w:type="spellEnd"/>
+      <w:r>
+        <w:t xml:space="preserve"> database has to be set to Premium tier.</w:t>
       </w:r>
     </w:p>
     <w:p>
@@ -265,7 +784,7 @@
       </w:r>
     </w:p>
     <w:p>
-      <w:hyperlink r:id="rId7" w:history="1">
+      <w:hyperlink r:id="rId13" w:history="1">
         <w:r>
           <w:rPr>
             <w:rStyle w:val="Hyperlink"/>
@@ -644,6 +1163,364 @@
     </w:p>
     <w:p>
       <w:r>
+        <w:t>Demo Preparation</w:t>
+      </w:r>
+      <w:r>
+        <w:t>:</w:t>
+      </w:r>
+    </w:p>
+    <w:p>
+      <w:r>
+        <w:t xml:space="preserve">Integrate </w:t>
+      </w:r>
+      <w:proofErr w:type="spellStart"/>
+      <w:r>
+        <w:t>CloudS</w:t>
+      </w:r>
+      <w:r>
+        <w:t>hop</w:t>
+      </w:r>
+      <w:proofErr w:type="spellEnd"/>
+      <w:r>
+        <w:t xml:space="preserve"> with </w:t>
+      </w:r>
+      <w:proofErr w:type="spellStart"/>
+      <w:r>
+        <w:t>Redis</w:t>
+      </w:r>
+      <w:proofErr w:type="spellEnd"/>
+      <w:r>
+        <w:t xml:space="preserve"> (Session state) (optionally)</w:t>
+      </w:r>
+      <w:r>
+        <w:t xml:space="preserve"> reference data (product list)</w:t>
+      </w:r>
+    </w:p>
+    <w:p>
+      <w:pPr>
+        <w:pStyle w:val="ListParagraph"/>
+        <w:numPr>
+          <w:ilvl w:val="0"/>
+          <w:numId w:val="24"/>
+        </w:numPr>
+      </w:pPr>
+      <w:r>
+        <w:t xml:space="preserve">Create </w:t>
+      </w:r>
+      <w:proofErr w:type="spellStart"/>
+      <w:r>
+        <w:t>Redis</w:t>
+      </w:r>
+      <w:proofErr w:type="spellEnd"/>
+      <w:r>
+        <w:t xml:space="preserve"> Cache following </w:t>
+      </w:r>
+      <w:hyperlink r:id="rId14" w:history="1">
+        <w:r>
+          <w:rPr>
+            <w:rStyle w:val="Hyperlink"/>
+          </w:rPr>
+          <w:t>https://azure.microsoft.com/en-us/documentation/articles/cache-dotnet-how-to-use-azure-redis-cache/</w:t>
+        </w:r>
+      </w:hyperlink>
+      <w:r>
+        <w:t xml:space="preserve"> </w:t>
+      </w:r>
+      <w:r>
+        <w:t xml:space="preserve"> and enable session state provider for the </w:t>
+      </w:r>
+      <w:proofErr w:type="spellStart"/>
+      <w:r>
+        <w:t>CloudShop</w:t>
+      </w:r>
+      <w:proofErr w:type="spellEnd"/>
+      <w:r>
+        <w:t xml:space="preserve"> application</w:t>
+      </w:r>
+      <w:r>
+        <w:t xml:space="preserve">. </w:t>
+      </w:r>
+      <w:r>
+        <w:t xml:space="preserve">C1 </w:t>
+      </w:r>
+      <w:r>
+        <w:t>Basic 1GB cache should be sufficient.</w:t>
+      </w:r>
+      <w:r>
+        <w:t xml:space="preserve"> When creating enable Diagnostics as it has advantage to show get/set access to cache in the management portal</w:t>
+      </w:r>
+    </w:p>
+    <w:p>
+      <w:pPr>
+        <w:pStyle w:val="ListParagraph"/>
+        <w:numPr>
+          <w:ilvl w:val="0"/>
+          <w:numId w:val="24"/>
+        </w:numPr>
+      </w:pPr>
+      <w:r>
+        <w:t xml:space="preserve">Modify the </w:t>
+      </w:r>
+      <w:proofErr w:type="spellStart"/>
+      <w:r>
+        <w:t>web.config</w:t>
+      </w:r>
+      <w:proofErr w:type="spellEnd"/>
+      <w:r>
+        <w:t xml:space="preserve"> of the </w:t>
+      </w:r>
+      <w:proofErr w:type="spellStart"/>
+      <w:r>
+        <w:t>CloudShop</w:t>
+      </w:r>
+      <w:proofErr w:type="spellEnd"/>
+      <w:r>
+        <w:t xml:space="preserve"> application to in connection string element </w:t>
+      </w:r>
+      <w:proofErr w:type="spellStart"/>
+      <w:r>
+        <w:t>RedisConnection</w:t>
+      </w:r>
+      <w:proofErr w:type="spellEnd"/>
+      <w:r>
+        <w:t xml:space="preserve"> and the &lt;</w:t>
+      </w:r>
+      <w:proofErr w:type="spellStart"/>
+      <w:r>
+        <w:t>sessionState</w:t>
+      </w:r>
+      <w:proofErr w:type="spellEnd"/>
+      <w:r>
+        <w:t xml:space="preserve">&gt; element to include your </w:t>
+      </w:r>
+      <w:proofErr w:type="spellStart"/>
+      <w:r>
+        <w:t>Redis</w:t>
+      </w:r>
+      <w:proofErr w:type="spellEnd"/>
+      <w:r>
+        <w:t xml:space="preserve"> cache connection parameters</w:t>
+      </w:r>
+    </w:p>
+    <w:p>
+      <w:pPr>
+        <w:pStyle w:val="ListParagraph"/>
+        <w:numPr>
+          <w:ilvl w:val="0"/>
+          <w:numId w:val="24"/>
+        </w:numPr>
+      </w:pPr>
+      <w:r>
+        <w:t xml:space="preserve">You can test locally, then deploy the code the website making sure it is in the same location as the </w:t>
+      </w:r>
+      <w:proofErr w:type="spellStart"/>
+      <w:r>
+        <w:t>Redis</w:t>
+      </w:r>
+      <w:proofErr w:type="spellEnd"/>
+      <w:r>
+        <w:t xml:space="preserve"> Cache you created.</w:t>
+      </w:r>
+    </w:p>
+    <w:p>
+      <w:r>
+        <w:t>Actual demo:</w:t>
+      </w:r>
+    </w:p>
+    <w:p>
+      <w:pPr>
+        <w:pStyle w:val="ListParagraph"/>
+        <w:numPr>
+          <w:ilvl w:val="0"/>
+          <w:numId w:val="25"/>
+        </w:numPr>
+      </w:pPr>
+      <w:r>
+        <w:t xml:space="preserve">Run the application from the website (it is recommended to have Standard tier with Always On enabled not to waste time on website warm up). </w:t>
+      </w:r>
+    </w:p>
+    <w:p>
+      <w:pPr>
+        <w:pStyle w:val="ListParagraph"/>
+        <w:numPr>
+          <w:ilvl w:val="0"/>
+          <w:numId w:val="25"/>
+        </w:numPr>
+      </w:pPr>
+      <w:r>
+        <w:t>Point out to the timer in the bottom of the page that tracks time to access products repository</w:t>
+      </w:r>
+    </w:p>
+    <w:p>
+      <w:pPr>
+        <w:pStyle w:val="ListParagraph"/>
+        <w:numPr>
+          <w:ilvl w:val="0"/>
+          <w:numId w:val="25"/>
+        </w:numPr>
+      </w:pPr>
+      <w:r>
+        <w:t xml:space="preserve">Type “LL” into the </w:t>
+      </w:r>
+      <w:proofErr w:type="spellStart"/>
+      <w:r>
+        <w:t>seach</w:t>
+      </w:r>
+      <w:proofErr w:type="spellEnd"/>
+      <w:r>
+        <w:t xml:space="preserve"> box click Search – the results should come back in the order of seconds</w:t>
+      </w:r>
+    </w:p>
+    <w:p>
+      <w:pPr>
+        <w:pStyle w:val="ListParagraph"/>
+        <w:numPr>
+          <w:ilvl w:val="0"/>
+          <w:numId w:val="25"/>
+        </w:numPr>
+      </w:pPr>
+      <w:r>
+        <w:t xml:space="preserve">Click search again now the results come in </w:t>
+      </w:r>
+      <w:proofErr w:type="spellStart"/>
+      <w:r>
+        <w:t>miliseconds</w:t>
+      </w:r>
+      <w:proofErr w:type="spellEnd"/>
+      <w:r>
+        <w:t>.</w:t>
+      </w:r>
+    </w:p>
+    <w:p>
+      <w:pPr>
+        <w:pStyle w:val="ListParagraph"/>
+        <w:numPr>
+          <w:ilvl w:val="0"/>
+          <w:numId w:val="25"/>
+        </w:numPr>
+      </w:pPr>
+      <w:r>
+        <w:t>Explain we use cash aside pattern for accessing products repository both when searching it or returning complete list.</w:t>
+      </w:r>
+    </w:p>
+    <w:p>
+      <w:pPr>
+        <w:pStyle w:val="ListParagraph"/>
+        <w:numPr>
+          <w:ilvl w:val="0"/>
+          <w:numId w:val="25"/>
+        </w:numPr>
+      </w:pPr>
+      <w:r>
+        <w:t xml:space="preserve">Show implementation of </w:t>
+      </w:r>
+      <w:r>
+        <w:t>4-Redis Cache\</w:t>
+      </w:r>
+      <w:proofErr w:type="spellStart"/>
+      <w:r>
+        <w:t>CloudShop</w:t>
+      </w:r>
+      <w:proofErr w:type="spellEnd"/>
+      <w:r>
+        <w:t>\Services</w:t>
+      </w:r>
+      <w:r>
+        <w:t>\</w:t>
+      </w:r>
+      <w:proofErr w:type="spellStart"/>
+      <w:r>
+        <w:t>ProductsRepository.cs</w:t>
+      </w:r>
+      <w:proofErr w:type="spellEnd"/>
+      <w:r>
+        <w:t xml:space="preserve"> .The </w:t>
+      </w:r>
+      <w:proofErr w:type="spellStart"/>
+      <w:r>
+        <w:t>cach</w:t>
+      </w:r>
+      <w:proofErr w:type="spellEnd"/>
+      <w:r>
+        <w:t xml:space="preserve"> Set and Get methods are implemented in the extension static class. </w:t>
+      </w:r>
+      <w:proofErr w:type="spellStart"/>
+      <w:r>
+        <w:t>Global.asax.cs</w:t>
+      </w:r>
+      <w:proofErr w:type="spellEnd"/>
+      <w:r>
+        <w:t xml:space="preserve"> contains the code to connect to </w:t>
+      </w:r>
+      <w:proofErr w:type="spellStart"/>
+      <w:proofErr w:type="gramStart"/>
+      <w:r>
+        <w:t>Redis</w:t>
+      </w:r>
+      <w:proofErr w:type="spellEnd"/>
+      <w:proofErr w:type="gramEnd"/>
+      <w:r>
+        <w:t xml:space="preserve"> cache on application startup.</w:t>
+      </w:r>
+    </w:p>
+    <w:p>
+      <w:pPr>
+        <w:pStyle w:val="ListParagraph"/>
+        <w:numPr>
+          <w:ilvl w:val="0"/>
+          <w:numId w:val="25"/>
+        </w:numPr>
+      </w:pPr>
+      <w:r>
+        <w:t xml:space="preserve">If you showed Session </w:t>
+      </w:r>
+      <w:proofErr w:type="spellStart"/>
+      <w:r>
+        <w:t>Afinity</w:t>
+      </w:r>
+      <w:proofErr w:type="spellEnd"/>
+      <w:r>
+        <w:t xml:space="preserve"> Demo and have two instances you can also demo that now the shopping cart works correctly as it is stored out of process in </w:t>
+      </w:r>
+      <w:proofErr w:type="spellStart"/>
+      <w:r>
+        <w:t>Redis</w:t>
+      </w:r>
+      <w:proofErr w:type="spellEnd"/>
+      <w:r>
+        <w:t xml:space="preserve"> cache thanks to the provider we configured in </w:t>
+      </w:r>
+      <w:proofErr w:type="spellStart"/>
+      <w:r>
+        <w:t>web.config</w:t>
+      </w:r>
+      <w:proofErr w:type="spellEnd"/>
+    </w:p>
+    <w:p/>
+    <w:p>
+      <w:pPr>
+        <w:pStyle w:val="ListParagraph"/>
+      </w:pPr>
+    </w:p>
+    <w:p>
+      <w:pPr>
+        <w:pStyle w:val="Heading1"/>
+      </w:pPr>
+      <w:r>
+        <w:t>Azure CDN</w:t>
+      </w:r>
+    </w:p>
+    <w:p>
+      <w:r>
+        <w:t xml:space="preserve">Requirement: </w:t>
+      </w:r>
+      <w:r>
+        <w:t>same as 1) but deployed to two datacenters – for SQL Azure could use same database</w:t>
+      </w:r>
+    </w:p>
+    <w:p>
+      <w:r>
+        <w:lastRenderedPageBreak/>
         <w:t>Plan:</w:t>
       </w:r>
     </w:p>
@@ -652,7 +1529,7 @@
         <w:pStyle w:val="ListParagraph"/>
         <w:numPr>
           <w:ilvl w:val="0"/>
-          <w:numId w:val="16"/>
+          <w:numId w:val="15"/>
         </w:numPr>
       </w:pPr>
       <w:r>
@@ -660,67 +1537,24 @@
       </w:r>
       <w:proofErr w:type="spellStart"/>
       <w:r>
-        <w:t>CloudS</w:t>
-      </w:r>
-      <w:r>
-        <w:t>hop</w:t>
-      </w:r>
-      <w:proofErr w:type="spellEnd"/>
-      <w:r>
-        <w:t xml:space="preserve"> with </w:t>
-      </w:r>
-      <w:proofErr w:type="spellStart"/>
-      <w:r>
-        <w:t>Redis</w:t>
-      </w:r>
-      <w:proofErr w:type="spellEnd"/>
-      <w:r>
-        <w:t xml:space="preserve"> (Session state) (optionally)</w:t>
-      </w:r>
-      <w:r>
-        <w:t xml:space="preserve"> reference data (product list)</w:t>
-      </w:r>
-    </w:p>
-    <w:p>
-      <w:pPr>
-        <w:pStyle w:val="ListParagraph"/>
-        <w:numPr>
-          <w:ilvl w:val="0"/>
-          <w:numId w:val="16"/>
-        </w:numPr>
-      </w:pPr>
+        <w:t>CloudShop</w:t>
+      </w:r>
+      <w:proofErr w:type="spellEnd"/>
+      <w:r>
+        <w:t xml:space="preserve"> web application with Azure CDN (graphics + script bundles+ Controllers). </w:t>
+      </w:r>
     </w:p>
     <w:p>
       <w:pPr>
         <w:pStyle w:val="Heading1"/>
       </w:pPr>
       <w:r>
-        <w:t>Azure CDN</w:t>
-      </w:r>
-    </w:p>
-    <w:p>
-      <w:r>
-        <w:t xml:space="preserve">Requirement: </w:t>
-      </w:r>
-      <w:r>
-        <w:t>same as 1) but deployed to two datacenters – for SQL Azure could use same database</w:t>
-      </w:r>
-    </w:p>
-    <w:p>
-      <w:r>
-        <w:t>Plan:</w:t>
-      </w:r>
-    </w:p>
-    <w:p>
-      <w:pPr>
-        <w:pStyle w:val="ListParagraph"/>
-        <w:numPr>
-          <w:ilvl w:val="0"/>
-          <w:numId w:val="15"/>
-        </w:numPr>
-      </w:pPr>
-      <w:r>
-        <w:t xml:space="preserve">Integrate </w:t>
+        <w:t>Traffic Manager</w:t>
+      </w:r>
+    </w:p>
+    <w:p>
+      <w:r>
+        <w:t xml:space="preserve">Requirement: Azure Web App + SQL Database + </w:t>
       </w:r>
       <w:proofErr w:type="spellStart"/>
       <w:r>
@@ -728,15 +1562,253 @@
       </w:r>
       <w:proofErr w:type="spellEnd"/>
       <w:r>
-        <w:t xml:space="preserve"> web application with Azure CDN (graphics + script bundles+ Controllers). </w:t>
-      </w:r>
-    </w:p>
+        <w:t xml:space="preserve"> web application (same as 1) + but web app deployed to two datacenter locations (single database OK) + Traffic Manager + VM in secondary datacenter with RDP connection enabled to use as client to demonstrate</w:t>
+      </w:r>
+      <w:r>
+        <w:t xml:space="preserve"> performance based</w:t>
+      </w:r>
+      <w:r>
+        <w:t xml:space="preserve"> routing.</w:t>
+      </w:r>
+    </w:p>
+    <w:p>
+      <w:r>
+        <w:t>https://azure.microsoft.com/en-us/documentation/articles/traffic-manager-configure-performance-load-balancing/</w:t>
+      </w:r>
+      <w:r>
+        <w:t xml:space="preserve"> </w:t>
+      </w:r>
+    </w:p>
+    <w:p>
+      <w:r>
+        <w:t>Demo preparation steps:</w:t>
+      </w:r>
+    </w:p>
+    <w:p>
+      <w:pPr>
+        <w:pStyle w:val="ListParagraph"/>
+        <w:numPr>
+          <w:ilvl w:val="0"/>
+          <w:numId w:val="17"/>
+        </w:numPr>
+      </w:pPr>
+      <w:r>
+        <w:t xml:space="preserve">Publish the </w:t>
+      </w:r>
+      <w:r>
+        <w:t>1-Autoscaling Compute\</w:t>
+      </w:r>
+      <w:proofErr w:type="spellStart"/>
+      <w:r>
+        <w:t>CloudShop</w:t>
+      </w:r>
+      <w:proofErr w:type="spellEnd"/>
+      <w:r>
+        <w:t xml:space="preserve"> web application to</w:t>
+      </w:r>
+      <w:r>
+        <w:t xml:space="preserve"> a </w:t>
+      </w:r>
+      <w:r>
+        <w:t>secondary datacenter. If you did previous demos from West Europe you deploy it to North Europe.</w:t>
+      </w:r>
+    </w:p>
+    <w:p>
+      <w:pPr>
+        <w:pStyle w:val="ListParagraph"/>
+        <w:numPr>
+          <w:ilvl w:val="0"/>
+          <w:numId w:val="17"/>
+        </w:numPr>
+      </w:pPr>
+      <w:r>
+        <w:t>Set the app setting on both websites to different values to distinguish which one is served by Traffic manager</w:t>
+      </w:r>
+      <w:r>
+        <w:t xml:space="preserve"> by running provided </w:t>
+      </w:r>
+      <w:proofErr w:type="spellStart"/>
+      <w:r>
+        <w:t>powershell</w:t>
+      </w:r>
+      <w:proofErr w:type="spellEnd"/>
+      <w:r>
+        <w:t xml:space="preserve"> script 7-</w:t>
+      </w:r>
+      <w:r>
+        <w:t xml:space="preserve"> .Make sure both websites are accessible and display datacenter location in the title as expected.</w:t>
+      </w:r>
+    </w:p>
+    <w:p>
+      <w:pPr>
+        <w:pStyle w:val="ListParagraph"/>
+        <w:numPr>
+          <w:ilvl w:val="0"/>
+          <w:numId w:val="17"/>
+        </w:numPr>
+      </w:pPr>
+      <w:r>
+        <w:t xml:space="preserve">Configure Traffic Manager performance profile as per </w:t>
+      </w:r>
+      <w:hyperlink r:id="rId15" w:history="1">
+        <w:r>
+          <w:rPr>
+            <w:rStyle w:val="Hyperlink"/>
+          </w:rPr>
+          <w:t>https://azure.microsoft.com/en-us/documentation/articles/traffic-manager-configure-performance-load-balancing/</w:t>
+        </w:r>
+      </w:hyperlink>
+    </w:p>
+    <w:p>
+      <w:pPr>
+        <w:pStyle w:val="ListParagraph"/>
+        <w:numPr>
+          <w:ilvl w:val="0"/>
+          <w:numId w:val="17"/>
+        </w:numPr>
+      </w:pPr>
+      <w:r>
+        <w:t>Verify you can access from traffic manager DNS name (cloudshop.trafficmanager.net) your demo machine</w:t>
+      </w:r>
+      <w:r>
+        <w:t>. Note to which datacenter location you are routed, this is your primary location.</w:t>
+      </w:r>
+    </w:p>
+    <w:p>
+      <w:pPr>
+        <w:pStyle w:val="ListParagraph"/>
+      </w:pPr>
+    </w:p>
+    <w:p>
+      <w:pPr>
+        <w:pStyle w:val="ListParagraph"/>
+        <w:numPr>
+          <w:ilvl w:val="0"/>
+          <w:numId w:val="17"/>
+        </w:numPr>
+      </w:pPr>
+      <w:r>
+        <w:t>Create an Azure VM in the secondary</w:t>
+      </w:r>
+      <w:r>
+        <w:t xml:space="preserve"> location</w:t>
+      </w:r>
+      <w:r>
+        <w:t>. We will only use the Browser to access the traffic manager URL from it.</w:t>
+      </w:r>
+      <w:r>
+        <w:t xml:space="preserve"> Configure RDP connection and make sure you can access the website through </w:t>
+      </w:r>
+      <w:r>
+        <w:t>traffic manager DNS name (cloudshop.trafficmanager.net)</w:t>
+      </w:r>
+      <w:r>
+        <w:t xml:space="preserve"> </w:t>
+      </w:r>
+    </w:p>
+    <w:p>
+      <w:pPr>
+        <w:ind w:left="360"/>
+      </w:pPr>
+      <w:r>
+        <w:t>Actual demonstration:</w:t>
+      </w:r>
+    </w:p>
+    <w:p>
+      <w:pPr>
+        <w:pStyle w:val="ListParagraph"/>
+        <w:numPr>
+          <w:ilvl w:val="0"/>
+          <w:numId w:val="21"/>
+        </w:numPr>
+      </w:pPr>
+      <w:r>
+        <w:t>Navigate from your demo machine to the website using traffic manager DNS name (cloudshop.trafficmanager.net). Call out that we get routed to nearest location and call out the title of the website reflecting that.</w:t>
+      </w:r>
+    </w:p>
+    <w:p>
+      <w:pPr>
+        <w:pStyle w:val="ListParagraph"/>
+        <w:numPr>
+          <w:ilvl w:val="0"/>
+          <w:numId w:val="21"/>
+        </w:numPr>
+      </w:pPr>
+      <w:r>
+        <w:t xml:space="preserve">Run a command window with </w:t>
+      </w:r>
+      <w:proofErr w:type="spellStart"/>
+      <w:r>
+        <w:t>nslookup</w:t>
+      </w:r>
+      <w:proofErr w:type="spellEnd"/>
+      <w:r>
+        <w:t xml:space="preserve"> </w:t>
+      </w:r>
+      <w:r>
+        <w:t>cloudshop.trafficmanager.net</w:t>
+      </w:r>
+      <w:r>
+        <w:t xml:space="preserve"> to show how the DNS name gets resolved to actual website DNS name</w:t>
+      </w:r>
+    </w:p>
+    <w:p>
+      <w:pPr>
+        <w:pStyle w:val="ListParagraph"/>
+        <w:numPr>
+          <w:ilvl w:val="0"/>
+          <w:numId w:val="21"/>
+        </w:numPr>
+      </w:pPr>
+      <w:r>
+        <w:t>RDP into the Azure VM in a secondary location</w:t>
+      </w:r>
+      <w:r>
+        <w:t xml:space="preserve">. Open IE and navigate </w:t>
+      </w:r>
+      <w:r>
+        <w:t>through traffic manager DNS name (cloudshop.trafficmanager.net</w:t>
+      </w:r>
+      <w:r>
+        <w:t>). Show different title of the website as we connect from machine closer to secondary datacenter we got routed there</w:t>
+      </w:r>
+    </w:p>
+    <w:p>
+      <w:pPr>
+        <w:pStyle w:val="ListParagraph"/>
+        <w:numPr>
+          <w:ilvl w:val="0"/>
+          <w:numId w:val="21"/>
+        </w:numPr>
+      </w:pPr>
+      <w:r>
+        <w:t xml:space="preserve">Time permitting – navigate to </w:t>
+      </w:r>
+      <w:hyperlink r:id="rId16" w:history="1">
+        <w:r>
+          <w:rPr>
+            <w:rStyle w:val="Hyperlink"/>
+          </w:rPr>
+          <w:t>http://manage.windowsazure.com</w:t>
+        </w:r>
+      </w:hyperlink>
+      <w:r>
+        <w:t xml:space="preserve"> and review the Traffic Manager profile configuration </w:t>
+      </w:r>
+    </w:p>
+    <w:p/>
     <w:p>
       <w:pPr>
         <w:pStyle w:val="Heading1"/>
       </w:pPr>
-      <w:r>
-        <w:t>Traffic Manager</w:t>
+      <w:proofErr w:type="spellStart"/>
+      <w:r>
+        <w:lastRenderedPageBreak/>
+        <w:t>Async</w:t>
+      </w:r>
+      <w:proofErr w:type="spellEnd"/>
+      <w:r>
+        <w:t xml:space="preserve"> Programming</w:t>
       </w:r>
     </w:p>
     <w:p>
@@ -749,51 +1821,6 @@
       </w:r>
       <w:proofErr w:type="spellEnd"/>
       <w:r>
-        <w:t xml:space="preserve"> web application (same as 1) + but web app deployed to two datacenter locations (single database OK) + Traffic Manager + VM in secondary datacenter with RDP connection enabled to use as client to demonstrate routing.</w:t>
-      </w:r>
-    </w:p>
-    <w:p>
-      <w:pPr>
-        <w:pStyle w:val="ListParagraph"/>
-        <w:numPr>
-          <w:ilvl w:val="0"/>
-          <w:numId w:val="17"/>
-        </w:numPr>
-      </w:pPr>
-      <w:r>
-        <w:t>Configure Performa</w:t>
-      </w:r>
-      <w:r>
-        <w:t>n</w:t>
-      </w:r>
-      <w:r>
-        <w:t xml:space="preserve">ce profile for traffic manager. </w:t>
-      </w:r>
-    </w:p>
-    <w:p/>
-    <w:p>
-      <w:pPr>
-        <w:pStyle w:val="Heading1"/>
-      </w:pPr>
-      <w:proofErr w:type="spellStart"/>
-      <w:r>
-        <w:t>Async</w:t>
-      </w:r>
-      <w:proofErr w:type="spellEnd"/>
-      <w:r>
-        <w:t xml:space="preserve"> Programming</w:t>
-      </w:r>
-    </w:p>
-    <w:p>
-      <w:r>
-        <w:t xml:space="preserve">Requirement: Azure Web App + SQL Database + </w:t>
-      </w:r>
-      <w:proofErr w:type="spellStart"/>
-      <w:r>
-        <w:t>CloudShop</w:t>
-      </w:r>
-      <w:proofErr w:type="spellEnd"/>
-      <w:r>
         <w:t xml:space="preserve"> web application (same as 1)</w:t>
       </w:r>
     </w:p>
@@ -803,7 +1830,7 @@
       </w:r>
     </w:p>
     <w:p>
-      <w:hyperlink r:id="rId8" w:history="1">
+      <w:hyperlink r:id="rId17" w:history="1">
         <w:r>
           <w:rPr>
             <w:rStyle w:val="Hyperlink"/>
@@ -880,7 +1907,6 @@
         </w:numPr>
       </w:pPr>
       <w:r>
-        <w:lastRenderedPageBreak/>
         <w:t>Examine Services\</w:t>
       </w:r>
       <w:proofErr w:type="spellStart"/>
@@ -973,19 +1999,24 @@
       </w:r>
       <w:proofErr w:type="spellStart"/>
       <w:r>
-        <w:t>asynch</w:t>
-      </w:r>
-      <w:proofErr w:type="spellEnd"/>
-      <w:r>
-        <w:t xml:space="preserve"> call to get either the entire list of products or the ones that match search string entered.  It then removes from the list the products that user has previously added to their sopping card. Notice</w:t>
+        <w:t>async</w:t>
+      </w:r>
+      <w:proofErr w:type="spellEnd"/>
+      <w:r>
+        <w:t xml:space="preserve"> </w:t>
+      </w:r>
+      <w:r>
+        <w:t>call to get either the entire list of products or the ones that match search string entered.  It then removes from the list the products that user has previously added to their sopping card. Notice</w:t>
       </w:r>
       <w:r>
         <w:t xml:space="preserve"> the function is marked as </w:t>
       </w:r>
       <w:proofErr w:type="spellStart"/>
       <w:r>
-        <w:t>asynch</w:t>
-      </w:r>
+        <w:t>async</w:t>
+      </w:r>
+      <w:bookmarkStart w:id="0" w:name="_GoBack"/>
+      <w:bookmarkEnd w:id="0"/>
       <w:proofErr w:type="spellEnd"/>
       <w:r>
         <w:t xml:space="preserve"> and uses await keyword to await on the result of the calls to product repository</w:t>
@@ -1277,6 +2308,95 @@
     </w:lvl>
   </w:abstractNum>
   <w:abstractNum w:abstractNumId="3" w15:restartNumberingAfterBreak="0">
+    <w:nsid w:val="394553F6"/>
+    <w:multiLevelType w:val="hybridMultilevel"/>
+    <w:tmpl w:val="8D7EAA40"/>
+    <w:lvl w:ilvl="0" w:tplc="0409000F">
+      <w:start w:val="1"/>
+      <w:numFmt w:val="decimal"/>
+      <w:lvlText w:val="%1."/>
+      <w:lvlJc w:val="left"/>
+      <w:pPr>
+        <w:ind w:left="720" w:hanging="360"/>
+      </w:pPr>
+      <w:rPr>
+        <w:rFonts w:hint="default"/>
+      </w:rPr>
+    </w:lvl>
+    <w:lvl w:ilvl="1" w:tplc="04090019" w:tentative="1">
+      <w:start w:val="1"/>
+      <w:numFmt w:val="lowerLetter"/>
+      <w:lvlText w:val="%2."/>
+      <w:lvlJc w:val="left"/>
+      <w:pPr>
+        <w:ind w:left="1440" w:hanging="360"/>
+      </w:pPr>
+    </w:lvl>
+    <w:lvl w:ilvl="2" w:tplc="0409001B" w:tentative="1">
+      <w:start w:val="1"/>
+      <w:numFmt w:val="lowerRoman"/>
+      <w:lvlText w:val="%3."/>
+      <w:lvlJc w:val="right"/>
+      <w:pPr>
+        <w:ind w:left="2160" w:hanging="180"/>
+      </w:pPr>
+    </w:lvl>
+    <w:lvl w:ilvl="3" w:tplc="0409000F" w:tentative="1">
+      <w:start w:val="1"/>
+      <w:numFmt w:val="decimal"/>
+      <w:lvlText w:val="%4."/>
+      <w:lvlJc w:val="left"/>
+      <w:pPr>
+        <w:ind w:left="2880" w:hanging="360"/>
+      </w:pPr>
+    </w:lvl>
+    <w:lvl w:ilvl="4" w:tplc="04090019" w:tentative="1">
+      <w:start w:val="1"/>
+      <w:numFmt w:val="lowerLetter"/>
+      <w:lvlText w:val="%5."/>
+      <w:lvlJc w:val="left"/>
+      <w:pPr>
+        <w:ind w:left="3600" w:hanging="360"/>
+      </w:pPr>
+    </w:lvl>
+    <w:lvl w:ilvl="5" w:tplc="0409001B" w:tentative="1">
+      <w:start w:val="1"/>
+      <w:numFmt w:val="lowerRoman"/>
+      <w:lvlText w:val="%6."/>
+      <w:lvlJc w:val="right"/>
+      <w:pPr>
+        <w:ind w:left="4320" w:hanging="180"/>
+      </w:pPr>
+    </w:lvl>
+    <w:lvl w:ilvl="6" w:tplc="0409000F" w:tentative="1">
+      <w:start w:val="1"/>
+      <w:numFmt w:val="decimal"/>
+      <w:lvlText w:val="%7."/>
+      <w:lvlJc w:val="left"/>
+      <w:pPr>
+        <w:ind w:left="5040" w:hanging="360"/>
+      </w:pPr>
+    </w:lvl>
+    <w:lvl w:ilvl="7" w:tplc="04090019" w:tentative="1">
+      <w:start w:val="1"/>
+      <w:numFmt w:val="lowerLetter"/>
+      <w:lvlText w:val="%8."/>
+      <w:lvlJc w:val="left"/>
+      <w:pPr>
+        <w:ind w:left="5760" w:hanging="360"/>
+      </w:pPr>
+    </w:lvl>
+    <w:lvl w:ilvl="8" w:tplc="0409001B" w:tentative="1">
+      <w:start w:val="1"/>
+      <w:numFmt w:val="lowerRoman"/>
+      <w:lvlText w:val="%9."/>
+      <w:lvlJc w:val="right"/>
+      <w:pPr>
+        <w:ind w:left="6480" w:hanging="180"/>
+      </w:pPr>
+    </w:lvl>
+  </w:abstractNum>
+  <w:abstractNum w:abstractNumId="4" w15:restartNumberingAfterBreak="0">
     <w:nsid w:val="44971646"/>
     <w:multiLevelType w:val="hybridMultilevel"/>
     <w:tmpl w:val="1A548B0E"/>
@@ -1365,7 +2485,96 @@
       </w:pPr>
     </w:lvl>
   </w:abstractNum>
-  <w:abstractNum w:abstractNumId="4" w15:restartNumberingAfterBreak="0">
+  <w:abstractNum w:abstractNumId="5" w15:restartNumberingAfterBreak="0">
+    <w:nsid w:val="4E4029CF"/>
+    <w:multiLevelType w:val="hybridMultilevel"/>
+    <w:tmpl w:val="EADCB442"/>
+    <w:lvl w:ilvl="0" w:tplc="0409000F">
+      <w:start w:val="1"/>
+      <w:numFmt w:val="decimal"/>
+      <w:lvlText w:val="%1."/>
+      <w:lvlJc w:val="left"/>
+      <w:pPr>
+        <w:ind w:left="720" w:hanging="360"/>
+      </w:pPr>
+      <w:rPr>
+        <w:rFonts w:hint="default"/>
+      </w:rPr>
+    </w:lvl>
+    <w:lvl w:ilvl="1" w:tplc="04090019" w:tentative="1">
+      <w:start w:val="1"/>
+      <w:numFmt w:val="lowerLetter"/>
+      <w:lvlText w:val="%2."/>
+      <w:lvlJc w:val="left"/>
+      <w:pPr>
+        <w:ind w:left="1440" w:hanging="360"/>
+      </w:pPr>
+    </w:lvl>
+    <w:lvl w:ilvl="2" w:tplc="0409001B" w:tentative="1">
+      <w:start w:val="1"/>
+      <w:numFmt w:val="lowerRoman"/>
+      <w:lvlText w:val="%3."/>
+      <w:lvlJc w:val="right"/>
+      <w:pPr>
+        <w:ind w:left="2160" w:hanging="180"/>
+      </w:pPr>
+    </w:lvl>
+    <w:lvl w:ilvl="3" w:tplc="0409000F" w:tentative="1">
+      <w:start w:val="1"/>
+      <w:numFmt w:val="decimal"/>
+      <w:lvlText w:val="%4."/>
+      <w:lvlJc w:val="left"/>
+      <w:pPr>
+        <w:ind w:left="2880" w:hanging="360"/>
+      </w:pPr>
+    </w:lvl>
+    <w:lvl w:ilvl="4" w:tplc="04090019" w:tentative="1">
+      <w:start w:val="1"/>
+      <w:numFmt w:val="lowerLetter"/>
+      <w:lvlText w:val="%5."/>
+      <w:lvlJc w:val="left"/>
+      <w:pPr>
+        <w:ind w:left="3600" w:hanging="360"/>
+      </w:pPr>
+    </w:lvl>
+    <w:lvl w:ilvl="5" w:tplc="0409001B" w:tentative="1">
+      <w:start w:val="1"/>
+      <w:numFmt w:val="lowerRoman"/>
+      <w:lvlText w:val="%6."/>
+      <w:lvlJc w:val="right"/>
+      <w:pPr>
+        <w:ind w:left="4320" w:hanging="180"/>
+      </w:pPr>
+    </w:lvl>
+    <w:lvl w:ilvl="6" w:tplc="0409000F" w:tentative="1">
+      <w:start w:val="1"/>
+      <w:numFmt w:val="decimal"/>
+      <w:lvlText w:val="%7."/>
+      <w:lvlJc w:val="left"/>
+      <w:pPr>
+        <w:ind w:left="5040" w:hanging="360"/>
+      </w:pPr>
+    </w:lvl>
+    <w:lvl w:ilvl="7" w:tplc="04090019" w:tentative="1">
+      <w:start w:val="1"/>
+      <w:numFmt w:val="lowerLetter"/>
+      <w:lvlText w:val="%8."/>
+      <w:lvlJc w:val="left"/>
+      <w:pPr>
+        <w:ind w:left="5760" w:hanging="360"/>
+      </w:pPr>
+    </w:lvl>
+    <w:lvl w:ilvl="8" w:tplc="0409001B" w:tentative="1">
+      <w:start w:val="1"/>
+      <w:numFmt w:val="lowerRoman"/>
+      <w:lvlText w:val="%9."/>
+      <w:lvlJc w:val="right"/>
+      <w:pPr>
+        <w:ind w:left="6480" w:hanging="180"/>
+      </w:pPr>
+    </w:lvl>
+  </w:abstractNum>
+  <w:abstractNum w:abstractNumId="6" w15:restartNumberingAfterBreak="0">
     <w:nsid w:val="51A4581B"/>
     <w:multiLevelType w:val="hybridMultilevel"/>
     <w:tmpl w:val="31E6A400"/>
@@ -1454,7 +2663,7 @@
       </w:pPr>
     </w:lvl>
   </w:abstractNum>
-  <w:abstractNum w:abstractNumId="5" w15:restartNumberingAfterBreak="0">
+  <w:abstractNum w:abstractNumId="7" w15:restartNumberingAfterBreak="0">
     <w:nsid w:val="528B77D3"/>
     <w:multiLevelType w:val="hybridMultilevel"/>
     <w:tmpl w:val="36664AE2"/>
@@ -1543,7 +2752,96 @@
       </w:pPr>
     </w:lvl>
   </w:abstractNum>
-  <w:abstractNum w:abstractNumId="6" w15:restartNumberingAfterBreak="0">
+  <w:abstractNum w:abstractNumId="8" w15:restartNumberingAfterBreak="0">
+    <w:nsid w:val="559E4618"/>
+    <w:multiLevelType w:val="hybridMultilevel"/>
+    <w:tmpl w:val="EADCB442"/>
+    <w:lvl w:ilvl="0" w:tplc="0409000F">
+      <w:start w:val="1"/>
+      <w:numFmt w:val="decimal"/>
+      <w:lvlText w:val="%1."/>
+      <w:lvlJc w:val="left"/>
+      <w:pPr>
+        <w:ind w:left="720" w:hanging="360"/>
+      </w:pPr>
+      <w:rPr>
+        <w:rFonts w:hint="default"/>
+      </w:rPr>
+    </w:lvl>
+    <w:lvl w:ilvl="1" w:tplc="04090019" w:tentative="1">
+      <w:start w:val="1"/>
+      <w:numFmt w:val="lowerLetter"/>
+      <w:lvlText w:val="%2."/>
+      <w:lvlJc w:val="left"/>
+      <w:pPr>
+        <w:ind w:left="1440" w:hanging="360"/>
+      </w:pPr>
+    </w:lvl>
+    <w:lvl w:ilvl="2" w:tplc="0409001B" w:tentative="1">
+      <w:start w:val="1"/>
+      <w:numFmt w:val="lowerRoman"/>
+      <w:lvlText w:val="%3."/>
+      <w:lvlJc w:val="right"/>
+      <w:pPr>
+        <w:ind w:left="2160" w:hanging="180"/>
+      </w:pPr>
+    </w:lvl>
+    <w:lvl w:ilvl="3" w:tplc="0409000F" w:tentative="1">
+      <w:start w:val="1"/>
+      <w:numFmt w:val="decimal"/>
+      <w:lvlText w:val="%4."/>
+      <w:lvlJc w:val="left"/>
+      <w:pPr>
+        <w:ind w:left="2880" w:hanging="360"/>
+      </w:pPr>
+    </w:lvl>
+    <w:lvl w:ilvl="4" w:tplc="04090019" w:tentative="1">
+      <w:start w:val="1"/>
+      <w:numFmt w:val="lowerLetter"/>
+      <w:lvlText w:val="%5."/>
+      <w:lvlJc w:val="left"/>
+      <w:pPr>
+        <w:ind w:left="3600" w:hanging="360"/>
+      </w:pPr>
+    </w:lvl>
+    <w:lvl w:ilvl="5" w:tplc="0409001B" w:tentative="1">
+      <w:start w:val="1"/>
+      <w:numFmt w:val="lowerRoman"/>
+      <w:lvlText w:val="%6."/>
+      <w:lvlJc w:val="right"/>
+      <w:pPr>
+        <w:ind w:left="4320" w:hanging="180"/>
+      </w:pPr>
+    </w:lvl>
+    <w:lvl w:ilvl="6" w:tplc="0409000F" w:tentative="1">
+      <w:start w:val="1"/>
+      <w:numFmt w:val="decimal"/>
+      <w:lvlText w:val="%7."/>
+      <w:lvlJc w:val="left"/>
+      <w:pPr>
+        <w:ind w:left="5040" w:hanging="360"/>
+      </w:pPr>
+    </w:lvl>
+    <w:lvl w:ilvl="7" w:tplc="04090019" w:tentative="1">
+      <w:start w:val="1"/>
+      <w:numFmt w:val="lowerLetter"/>
+      <w:lvlText w:val="%8."/>
+      <w:lvlJc w:val="left"/>
+      <w:pPr>
+        <w:ind w:left="5760" w:hanging="360"/>
+      </w:pPr>
+    </w:lvl>
+    <w:lvl w:ilvl="8" w:tplc="0409001B" w:tentative="1">
+      <w:start w:val="1"/>
+      <w:numFmt w:val="lowerRoman"/>
+      <w:lvlText w:val="%9."/>
+      <w:lvlJc w:val="right"/>
+      <w:pPr>
+        <w:ind w:left="6480" w:hanging="180"/>
+      </w:pPr>
+    </w:lvl>
+  </w:abstractNum>
+  <w:abstractNum w:abstractNumId="9" w15:restartNumberingAfterBreak="0">
     <w:nsid w:val="5C5A3CA0"/>
     <w:multiLevelType w:val="hybridMultilevel"/>
     <w:tmpl w:val="EADCB442"/>
@@ -1632,7 +2930,96 @@
       </w:pPr>
     </w:lvl>
   </w:abstractNum>
-  <w:abstractNum w:abstractNumId="7" w15:restartNumberingAfterBreak="0">
+  <w:abstractNum w:abstractNumId="10" w15:restartNumberingAfterBreak="0">
+    <w:nsid w:val="60FF71F1"/>
+    <w:multiLevelType w:val="hybridMultilevel"/>
+    <w:tmpl w:val="8EF828EA"/>
+    <w:lvl w:ilvl="0" w:tplc="0409000F">
+      <w:start w:val="1"/>
+      <w:numFmt w:val="decimal"/>
+      <w:lvlText w:val="%1."/>
+      <w:lvlJc w:val="left"/>
+      <w:pPr>
+        <w:ind w:left="720" w:hanging="360"/>
+      </w:pPr>
+      <w:rPr>
+        <w:rFonts w:hint="default"/>
+      </w:rPr>
+    </w:lvl>
+    <w:lvl w:ilvl="1" w:tplc="04090019" w:tentative="1">
+      <w:start w:val="1"/>
+      <w:numFmt w:val="lowerLetter"/>
+      <w:lvlText w:val="%2."/>
+      <w:lvlJc w:val="left"/>
+      <w:pPr>
+        <w:ind w:left="1440" w:hanging="360"/>
+      </w:pPr>
+    </w:lvl>
+    <w:lvl w:ilvl="2" w:tplc="0409001B" w:tentative="1">
+      <w:start w:val="1"/>
+      <w:numFmt w:val="lowerRoman"/>
+      <w:lvlText w:val="%3."/>
+      <w:lvlJc w:val="right"/>
+      <w:pPr>
+        <w:ind w:left="2160" w:hanging="180"/>
+      </w:pPr>
+    </w:lvl>
+    <w:lvl w:ilvl="3" w:tplc="0409000F" w:tentative="1">
+      <w:start w:val="1"/>
+      <w:numFmt w:val="decimal"/>
+      <w:lvlText w:val="%4."/>
+      <w:lvlJc w:val="left"/>
+      <w:pPr>
+        <w:ind w:left="2880" w:hanging="360"/>
+      </w:pPr>
+    </w:lvl>
+    <w:lvl w:ilvl="4" w:tplc="04090019" w:tentative="1">
+      <w:start w:val="1"/>
+      <w:numFmt w:val="lowerLetter"/>
+      <w:lvlText w:val="%5."/>
+      <w:lvlJc w:val="left"/>
+      <w:pPr>
+        <w:ind w:left="3600" w:hanging="360"/>
+      </w:pPr>
+    </w:lvl>
+    <w:lvl w:ilvl="5" w:tplc="0409001B" w:tentative="1">
+      <w:start w:val="1"/>
+      <w:numFmt w:val="lowerRoman"/>
+      <w:lvlText w:val="%6."/>
+      <w:lvlJc w:val="right"/>
+      <w:pPr>
+        <w:ind w:left="4320" w:hanging="180"/>
+      </w:pPr>
+    </w:lvl>
+    <w:lvl w:ilvl="6" w:tplc="0409000F" w:tentative="1">
+      <w:start w:val="1"/>
+      <w:numFmt w:val="decimal"/>
+      <w:lvlText w:val="%7."/>
+      <w:lvlJc w:val="left"/>
+      <w:pPr>
+        <w:ind w:left="5040" w:hanging="360"/>
+      </w:pPr>
+    </w:lvl>
+    <w:lvl w:ilvl="7" w:tplc="04090019" w:tentative="1">
+      <w:start w:val="1"/>
+      <w:numFmt w:val="lowerLetter"/>
+      <w:lvlText w:val="%8."/>
+      <w:lvlJc w:val="left"/>
+      <w:pPr>
+        <w:ind w:left="5760" w:hanging="360"/>
+      </w:pPr>
+    </w:lvl>
+    <w:lvl w:ilvl="8" w:tplc="0409001B" w:tentative="1">
+      <w:start w:val="1"/>
+      <w:numFmt w:val="lowerRoman"/>
+      <w:lvlText w:val="%9."/>
+      <w:lvlJc w:val="right"/>
+      <w:pPr>
+        <w:ind w:left="6480" w:hanging="180"/>
+      </w:pPr>
+    </w:lvl>
+  </w:abstractNum>
+  <w:abstractNum w:abstractNumId="11" w15:restartNumberingAfterBreak="0">
     <w:nsid w:val="64462D08"/>
     <w:multiLevelType w:val="hybridMultilevel"/>
     <w:tmpl w:val="5D10CD34"/>
@@ -1721,7 +3108,96 @@
       </w:pPr>
     </w:lvl>
   </w:abstractNum>
-  <w:abstractNum w:abstractNumId="8" w15:restartNumberingAfterBreak="0">
+  <w:abstractNum w:abstractNumId="12" w15:restartNumberingAfterBreak="0">
+    <w:nsid w:val="687A6DB3"/>
+    <w:multiLevelType w:val="hybridMultilevel"/>
+    <w:tmpl w:val="1A548B0E"/>
+    <w:lvl w:ilvl="0" w:tplc="0409000F">
+      <w:start w:val="1"/>
+      <w:numFmt w:val="decimal"/>
+      <w:lvlText w:val="%1."/>
+      <w:lvlJc w:val="left"/>
+      <w:pPr>
+        <w:ind w:left="720" w:hanging="360"/>
+      </w:pPr>
+      <w:rPr>
+        <w:rFonts w:hint="default"/>
+      </w:rPr>
+    </w:lvl>
+    <w:lvl w:ilvl="1" w:tplc="04090019" w:tentative="1">
+      <w:start w:val="1"/>
+      <w:numFmt w:val="lowerLetter"/>
+      <w:lvlText w:val="%2."/>
+      <w:lvlJc w:val="left"/>
+      <w:pPr>
+        <w:ind w:left="1440" w:hanging="360"/>
+      </w:pPr>
+    </w:lvl>
+    <w:lvl w:ilvl="2" w:tplc="0409001B" w:tentative="1">
+      <w:start w:val="1"/>
+      <w:numFmt w:val="lowerRoman"/>
+      <w:lvlText w:val="%3."/>
+      <w:lvlJc w:val="right"/>
+      <w:pPr>
+        <w:ind w:left="2160" w:hanging="180"/>
+      </w:pPr>
+    </w:lvl>
+    <w:lvl w:ilvl="3" w:tplc="0409000F" w:tentative="1">
+      <w:start w:val="1"/>
+      <w:numFmt w:val="decimal"/>
+      <w:lvlText w:val="%4."/>
+      <w:lvlJc w:val="left"/>
+      <w:pPr>
+        <w:ind w:left="2880" w:hanging="360"/>
+      </w:pPr>
+    </w:lvl>
+    <w:lvl w:ilvl="4" w:tplc="04090019" w:tentative="1">
+      <w:start w:val="1"/>
+      <w:numFmt w:val="lowerLetter"/>
+      <w:lvlText w:val="%5."/>
+      <w:lvlJc w:val="left"/>
+      <w:pPr>
+        <w:ind w:left="3600" w:hanging="360"/>
+      </w:pPr>
+    </w:lvl>
+    <w:lvl w:ilvl="5" w:tplc="0409001B" w:tentative="1">
+      <w:start w:val="1"/>
+      <w:numFmt w:val="lowerRoman"/>
+      <w:lvlText w:val="%6."/>
+      <w:lvlJc w:val="right"/>
+      <w:pPr>
+        <w:ind w:left="4320" w:hanging="180"/>
+      </w:pPr>
+    </w:lvl>
+    <w:lvl w:ilvl="6" w:tplc="0409000F" w:tentative="1">
+      <w:start w:val="1"/>
+      <w:numFmt w:val="decimal"/>
+      <w:lvlText w:val="%7."/>
+      <w:lvlJc w:val="left"/>
+      <w:pPr>
+        <w:ind w:left="5040" w:hanging="360"/>
+      </w:pPr>
+    </w:lvl>
+    <w:lvl w:ilvl="7" w:tplc="04090019" w:tentative="1">
+      <w:start w:val="1"/>
+      <w:numFmt w:val="lowerLetter"/>
+      <w:lvlText w:val="%8."/>
+      <w:lvlJc w:val="left"/>
+      <w:pPr>
+        <w:ind w:left="5760" w:hanging="360"/>
+      </w:pPr>
+    </w:lvl>
+    <w:lvl w:ilvl="8" w:tplc="0409001B" w:tentative="1">
+      <w:start w:val="1"/>
+      <w:numFmt w:val="lowerRoman"/>
+      <w:lvlText w:val="%9."/>
+      <w:lvlJc w:val="right"/>
+      <w:pPr>
+        <w:ind w:left="6480" w:hanging="180"/>
+      </w:pPr>
+    </w:lvl>
+  </w:abstractNum>
+  <w:abstractNum w:abstractNumId="13" w15:restartNumberingAfterBreak="0">
     <w:nsid w:val="795C1850"/>
     <w:multiLevelType w:val="hybridMultilevel"/>
     <w:tmpl w:val="5576E106"/>
@@ -1874,28 +3350,43 @@
     <w:abstractNumId w:val="1"/>
   </w:num>
   <w:num w:numId="13">
-    <w:abstractNumId w:val="6"/>
+    <w:abstractNumId w:val="9"/>
   </w:num>
   <w:num w:numId="14">
+    <w:abstractNumId w:val="11"/>
+  </w:num>
+  <w:num w:numId="15">
+    <w:abstractNumId w:val="13"/>
+  </w:num>
+  <w:num w:numId="16">
     <w:abstractNumId w:val="7"/>
   </w:num>
-  <w:num w:numId="15">
-    <w:abstractNumId w:val="8"/>
-  </w:num>
-  <w:num w:numId="16">
-    <w:abstractNumId w:val="5"/>
-  </w:num>
   <w:num w:numId="17">
-    <w:abstractNumId w:val="3"/>
+    <w:abstractNumId w:val="4"/>
   </w:num>
   <w:num w:numId="18">
     <w:abstractNumId w:val="2"/>
   </w:num>
   <w:num w:numId="19">
-    <w:abstractNumId w:val="4"/>
+    <w:abstractNumId w:val="6"/>
   </w:num>
   <w:num w:numId="20">
     <w:abstractNumId w:val="0"/>
+  </w:num>
+  <w:num w:numId="21">
+    <w:abstractNumId w:val="12"/>
+  </w:num>
+  <w:num w:numId="22">
+    <w:abstractNumId w:val="5"/>
+  </w:num>
+  <w:num w:numId="23">
+    <w:abstractNumId w:val="8"/>
+  </w:num>
+  <w:num w:numId="24">
+    <w:abstractNumId w:val="10"/>
+  </w:num>
+  <w:num w:numId="25">
+    <w:abstractNumId w:val="3"/>
   </w:num>
 </w:numbering>
 </file>
@@ -2539,7 +4030,6 @@
   <w:style w:type="character" w:default="1" w:styleId="DefaultParagraphFont">
     <w:name w:val="Default Paragraph Font"/>
     <w:uiPriority w:val="1"/>
-    <w:semiHidden/>
     <w:unhideWhenUsed/>
   </w:style>
   <w:style w:type="table" w:default="1" w:styleId="TableNormal">
@@ -3221,18 +4711,221 @@
 </file>
 
 <file path=customXml/item1.xml><?xml version="1.0" encoding="utf-8"?>
+<p:properties xmlns:p="http://schemas.microsoft.com/office/2006/metadata/properties" xmlns:xsi="http://www.w3.org/2001/XMLSchema-instance" xmlns:pc="http://schemas.microsoft.com/office/infopath/2007/PartnerControls">
+  <documentManagement>
+    <IconOverlay xmlns="http://schemas.microsoft.com/sharepoint/v4" xsi:nil="true"/>
+  </documentManagement>
+</p:properties>
+</file>
+
+<file path=customXml/item2.xml><?xml version="1.0" encoding="utf-8"?>
 <?mso-contentType ?>
 <FormTemplates xmlns="http://schemas.microsoft.com/sharepoint/v3/contenttype/forms">
   <Display>DocumentLibraryForm</Display>
-  <Edit>AssetEditForm</Edit>
+  <Edit>DocumentLibraryForm</Edit>
   <New>DocumentLibraryForm</New>
 </FormTemplates>
 </file>
 
+<file path=customXml/item3.xml><?xml version="1.0" encoding="utf-8"?>
+<ct:contentTypeSchema xmlns:ct="http://schemas.microsoft.com/office/2006/metadata/contentType" xmlns:ma="http://schemas.microsoft.com/office/2006/metadata/properties/metaAttributes" ct:_="" ma:_="" ma:contentTypeName="Document" ma:contentTypeID="0x010100DB574E5079D0B64E8DBD4A862B0096D1" ma:contentTypeVersion="0" ma:contentTypeDescription="Create a new document." ma:contentTypeScope="" ma:versionID="d0355aaccab158d5d9df4e80c58c63e5">
+  <xsd:schema xmlns:xsd="http://www.w3.org/2001/XMLSchema" xmlns:xs="http://www.w3.org/2001/XMLSchema" xmlns:p="http://schemas.microsoft.com/office/2006/metadata/properties" xmlns:ns2="d9c6e835-a1e7-438d-8bd0-9e4052fac724" xmlns:ns3="http://schemas.microsoft.com/sharepoint/v4" targetNamespace="http://schemas.microsoft.com/office/2006/metadata/properties" ma:root="true" ma:fieldsID="1680555026afcdb1ed0269656fb37877" ns2:_="" ns3:_="">
+    <xsd:import namespace="d9c6e835-a1e7-438d-8bd0-9e4052fac724"/>
+    <xsd:import namespace="http://schemas.microsoft.com/sharepoint/v4"/>
+    <xsd:element name="properties">
+      <xsd:complexType>
+        <xsd:sequence>
+          <xsd:element name="documentManagement">
+            <xsd:complexType>
+              <xsd:all>
+                <xsd:element ref="ns2:SharedWithUsers" minOccurs="0"/>
+                <xsd:element ref="ns2:SharedWithDetails" minOccurs="0"/>
+                <xsd:element ref="ns3:IconOverlay" minOccurs="0"/>
+              </xsd:all>
+            </xsd:complexType>
+          </xsd:element>
+        </xsd:sequence>
+      </xsd:complexType>
+    </xsd:element>
+  </xsd:schema>
+  <xsd:schema xmlns:xsd="http://www.w3.org/2001/XMLSchema" xmlns:xs="http://www.w3.org/2001/XMLSchema" xmlns:dms="http://schemas.microsoft.com/office/2006/documentManagement/types" xmlns:pc="http://schemas.microsoft.com/office/infopath/2007/PartnerControls" targetNamespace="d9c6e835-a1e7-438d-8bd0-9e4052fac724" elementFormDefault="qualified">
+    <xsd:import namespace="http://schemas.microsoft.com/office/2006/documentManagement/types"/>
+    <xsd:import namespace="http://schemas.microsoft.com/office/infopath/2007/PartnerControls"/>
+    <xsd:element name="SharedWithUsers" ma:index="8" nillable="true" ma:displayName="Shared With" ma:internalName="SharedWithUsers" ma:readOnly="true">
+      <xsd:complexType>
+        <xsd:complexContent>
+          <xsd:extension base="dms:UserMulti">
+            <xsd:sequence>
+              <xsd:element name="UserInfo" minOccurs="0" maxOccurs="unbounded">
+                <xsd:complexType>
+                  <xsd:sequence>
+                    <xsd:element name="DisplayName" type="xsd:string" minOccurs="0"/>
+                    <xsd:element name="AccountId" type="dms:UserId" minOccurs="0" nillable="true"/>
+                    <xsd:element name="AccountType" type="xsd:string" minOccurs="0"/>
+                  </xsd:sequence>
+                </xsd:complexType>
+              </xsd:element>
+            </xsd:sequence>
+          </xsd:extension>
+        </xsd:complexContent>
+      </xsd:complexType>
+    </xsd:element>
+    <xsd:element name="SharedWithDetails" ma:index="9" nillable="true" ma:displayName="Shared With Details" ma:description="" ma:internalName="SharedWithDetails" ma:readOnly="true">
+      <xsd:simpleType>
+        <xsd:restriction base="dms:Note">
+          <xsd:maxLength value="255"/>
+        </xsd:restriction>
+      </xsd:simpleType>
+    </xsd:element>
+  </xsd:schema>
+  <xsd:schema xmlns:xsd="http://www.w3.org/2001/XMLSchema" xmlns:xs="http://www.w3.org/2001/XMLSchema" xmlns:dms="http://schemas.microsoft.com/office/2006/documentManagement/types" xmlns:pc="http://schemas.microsoft.com/office/infopath/2007/PartnerControls" targetNamespace="http://schemas.microsoft.com/sharepoint/v4" elementFormDefault="qualified">
+    <xsd:import namespace="http://schemas.microsoft.com/office/2006/documentManagement/types"/>
+    <xsd:import namespace="http://schemas.microsoft.com/office/infopath/2007/PartnerControls"/>
+    <xsd:element name="IconOverlay" ma:index="10" nillable="true" ma:displayName="IconOverlay" ma:hidden="true" ma:internalName="IconOverlay">
+      <xsd:simpleType>
+        <xsd:restriction base="dms:Text"/>
+      </xsd:simpleType>
+    </xsd:element>
+  </xsd:schema>
+  <xsd:schema xmlns="http://schemas.openxmlformats.org/package/2006/metadata/core-properties" xmlns:xsd="http://www.w3.org/2001/XMLSchema" xmlns:xsi="http://www.w3.org/2001/XMLSchema-instance" xmlns:dc="http://purl.org/dc/elements/1.1/" xmlns:dcterms="http://purl.org/dc/terms/" xmlns:odoc="http://schemas.microsoft.com/internal/obd" targetNamespace="http://schemas.openxmlformats.org/package/2006/metadata/core-properties" elementFormDefault="qualified" attributeFormDefault="unqualified" blockDefault="#all">
+    <xsd:import namespace="http://purl.org/dc/elements/1.1/" schemaLocation="http://dublincore.org/schemas/xmls/qdc/2003/04/02/dc.xsd"/>
+    <xsd:import namespace="http://purl.org/dc/terms/" schemaLocation="http://dublincore.org/schemas/xmls/qdc/2003/04/02/dcterms.xsd"/>
+    <xsd:element name="coreProperties" type="CT_coreProperties"/>
+    <xsd:complexType name="CT_coreProperties">
+      <xsd:all>
+        <xsd:element ref="dc:creator" minOccurs="0" maxOccurs="1"/>
+        <xsd:element ref="dcterms:created" minOccurs="0" maxOccurs="1"/>
+        <xsd:element ref="dc:identifier" minOccurs="0" maxOccurs="1"/>
+        <xsd:element name="contentType" minOccurs="0" maxOccurs="1" type="xsd:string" ma:index="0" ma:displayName="Content Type"/>
+        <xsd:element ref="dc:title" minOccurs="0" maxOccurs="1" ma:index="4" ma:displayName="Title"/>
+        <xsd:element ref="dc:subject" minOccurs="0" maxOccurs="1"/>
+        <xsd:element ref="dc:description" minOccurs="0" maxOccurs="1"/>
+        <xsd:element name="keywords" minOccurs="0" maxOccurs="1" type="xsd:string"/>
+        <xsd:element ref="dc:language" minOccurs="0" maxOccurs="1"/>
+        <xsd:element name="category" minOccurs="0" maxOccurs="1" type="xsd:string"/>
+        <xsd:element name="version" minOccurs="0" maxOccurs="1" type="xsd:string"/>
+        <xsd:element name="revision" minOccurs="0" maxOccurs="1" type="xsd:string">
+          <xsd:annotation>
+            <xsd:documentation>
+                        This value indicates the number of saves or revisions. The application is responsible for updating this value after each revision.
+                    </xsd:documentation>
+          </xsd:annotation>
+        </xsd:element>
+        <xsd:element name="lastModifiedBy" minOccurs="0" maxOccurs="1" type="xsd:string"/>
+        <xsd:element ref="dcterms:modified" minOccurs="0" maxOccurs="1"/>
+        <xsd:element name="contentStatus" minOccurs="0" maxOccurs="1" type="xsd:string"/>
+      </xsd:all>
+    </xsd:complexType>
+  </xsd:schema>
+  <xs:schema xmlns:pc="http://schemas.microsoft.com/office/infopath/2007/PartnerControls" xmlns:xs="http://www.w3.org/2001/XMLSchema" targetNamespace="http://schemas.microsoft.com/office/infopath/2007/PartnerControls" elementFormDefault="qualified" attributeFormDefault="unqualified">
+    <xs:element name="Person">
+      <xs:complexType>
+        <xs:sequence>
+          <xs:element ref="pc:DisplayName" minOccurs="0"/>
+          <xs:element ref="pc:AccountId" minOccurs="0"/>
+          <xs:element ref="pc:AccountType" minOccurs="0"/>
+        </xs:sequence>
+      </xs:complexType>
+    </xs:element>
+    <xs:element name="DisplayName" type="xs:string"/>
+    <xs:element name="AccountId" type="xs:string"/>
+    <xs:element name="AccountType" type="xs:string"/>
+    <xs:element name="BDCAssociatedEntity">
+      <xs:complexType>
+        <xs:sequence>
+          <xs:element ref="pc:BDCEntity" minOccurs="0" maxOccurs="unbounded"/>
+        </xs:sequence>
+        <xs:attribute ref="pc:EntityNamespace"/>
+        <xs:attribute ref="pc:EntityName"/>
+        <xs:attribute ref="pc:SystemInstanceName"/>
+        <xs:attribute ref="pc:AssociationName"/>
+      </xs:complexType>
+    </xs:element>
+    <xs:attribute name="EntityNamespace" type="xs:string"/>
+    <xs:attribute name="EntityName" type="xs:string"/>
+    <xs:attribute name="SystemInstanceName" type="xs:string"/>
+    <xs:attribute name="AssociationName" type="xs:string"/>
+    <xs:element name="BDCEntity">
+      <xs:complexType>
+        <xs:sequence>
+          <xs:element ref="pc:EntityDisplayName" minOccurs="0"/>
+          <xs:element ref="pc:EntityInstanceReference" minOccurs="0"/>
+          <xs:element ref="pc:EntityId1" minOccurs="0"/>
+          <xs:element ref="pc:EntityId2" minOccurs="0"/>
+          <xs:element ref="pc:EntityId3" minOccurs="0"/>
+          <xs:element ref="pc:EntityId4" minOccurs="0"/>
+          <xs:element ref="pc:EntityId5" minOccurs="0"/>
+        </xs:sequence>
+      </xs:complexType>
+    </xs:element>
+    <xs:element name="EntityDisplayName" type="xs:string"/>
+    <xs:element name="EntityInstanceReference" type="xs:string"/>
+    <xs:element name="EntityId1" type="xs:string"/>
+    <xs:element name="EntityId2" type="xs:string"/>
+    <xs:element name="EntityId3" type="xs:string"/>
+    <xs:element name="EntityId4" type="xs:string"/>
+    <xs:element name="EntityId5" type="xs:string"/>
+    <xs:element name="Terms">
+      <xs:complexType>
+        <xs:sequence>
+          <xs:element ref="pc:TermInfo" minOccurs="0" maxOccurs="unbounded"/>
+        </xs:sequence>
+      </xs:complexType>
+    </xs:element>
+    <xs:element name="TermInfo">
+      <xs:complexType>
+        <xs:sequence>
+          <xs:element ref="pc:TermName" minOccurs="0"/>
+          <xs:element ref="pc:TermId" minOccurs="0"/>
+        </xs:sequence>
+      </xs:complexType>
+    </xs:element>
+    <xs:element name="TermName" type="xs:string"/>
+    <xs:element name="TermId" type="xs:string"/>
+  </xs:schema>
+</ct:contentTypeSchema>
+</file>
+
 <file path=customXml/itemProps1.xml><?xml version="1.0" encoding="utf-8"?>
-<ds:datastoreItem xmlns:ds="http://schemas.openxmlformats.org/officeDocument/2006/customXml" ds:itemID="{499EA1EC-B023-4266-9865-E1EDA122A8C9}">
+<ds:datastoreItem xmlns:ds="http://schemas.openxmlformats.org/officeDocument/2006/customXml" ds:itemID="{177DC8BB-F917-4CC4-A61B-7E883AB518CD}">
+  <ds:schemaRefs>
+    <ds:schemaRef ds:uri="http://schemas.microsoft.com/office/2006/metadata/properties"/>
+    <ds:schemaRef ds:uri="http://schemas.microsoft.com/sharepoint/v4"/>
+    <ds:schemaRef ds:uri="http://schemas.microsoft.com/office/2006/documentManagement/types"/>
+    <ds:schemaRef ds:uri="http://schemas.openxmlformats.org/package/2006/metadata/core-properties"/>
+    <ds:schemaRef ds:uri="http://purl.org/dc/dcmitype/"/>
+    <ds:schemaRef ds:uri="http://schemas.microsoft.com/office/infopath/2007/PartnerControls"/>
+    <ds:schemaRef ds:uri="d9c6e835-a1e7-438d-8bd0-9e4052fac724"/>
+    <ds:schemaRef ds:uri="http://purl.org/dc/elements/1.1/"/>
+    <ds:schemaRef ds:uri="http://www.w3.org/XML/1998/namespace"/>
+    <ds:schemaRef ds:uri="http://purl.org/dc/terms/"/>
+  </ds:schemaRefs>
+</ds:datastoreItem>
+</file>
+
+<file path=customXml/itemProps2.xml><?xml version="1.0" encoding="utf-8"?>
+<ds:datastoreItem xmlns:ds="http://schemas.openxmlformats.org/officeDocument/2006/customXml" ds:itemID="{98378A9A-AF21-43E1-B972-FE36D36F6281}">
   <ds:schemaRefs>
     <ds:schemaRef ds:uri="http://schemas.microsoft.com/sharepoint/v3/contenttype/forms"/>
   </ds:schemaRefs>
 </ds:datastoreItem>
+</file>
+
+<file path=customXml/itemProps3.xml><?xml version="1.0" encoding="utf-8"?>
+<ds:datastoreItem xmlns:ds="http://schemas.openxmlformats.org/officeDocument/2006/customXml" ds:itemID="{CC71CF3C-86C8-46AA-BCFA-833CD6EBF9BC}">
+  <ds:schemaRefs>
+    <ds:schemaRef ds:uri="http://schemas.microsoft.com/office/2006/metadata/contentType"/>
+    <ds:schemaRef ds:uri="http://schemas.microsoft.com/office/2006/metadata/properties/metaAttributes"/>
+    <ds:schemaRef ds:uri="http://www.w3.org/2001/XMLSchema"/>
+    <ds:schemaRef ds:uri="http://schemas.microsoft.com/office/2006/metadata/properties"/>
+    <ds:schemaRef ds:uri="d9c6e835-a1e7-438d-8bd0-9e4052fac724"/>
+    <ds:schemaRef ds:uri="http://schemas.microsoft.com/sharepoint/v4"/>
+    <ds:schemaRef ds:uri="http://schemas.microsoft.com/office/2006/documentManagement/types"/>
+    <ds:schemaRef ds:uri="http://schemas.microsoft.com/office/infopath/2007/PartnerControls"/>
+    <ds:schemaRef ds:uri="http://schemas.openxmlformats.org/package/2006/metadata/core-properties"/>
+    <ds:schemaRef ds:uri="http://purl.org/dc/elements/1.1/"/>
+    <ds:schemaRef ds:uri="http://purl.org/dc/terms/"/>
+    <ds:schemaRef ds:uri="http://schemas.microsoft.com/internal/obd"/>
+  </ds:schemaRefs>
+</ds:datastoreItem>
 </file>
</xml_diff>

<commit_message>
updated the Demo guidance document
</commit_message>
<xml_diff>
--- a/DEMO-MOD1/Scalability and Performance of Cloud Hosted Web Apps - DEMOS.docx
+++ b/DEMO-MOD1/Scalability and Performance of Cloud Hosted Web Apps - DEMOS.docx
@@ -183,41 +183,19 @@
       <w:pPr>
         <w:pStyle w:val="ListParagraph"/>
       </w:pPr>
-    </w:p>
-    <w:p>
-      <w:pPr>
-        <w:pStyle w:val="ListParagraph"/>
-      </w:pPr>
-      <w:r>
-        <w:t>TODO:</w:t>
-      </w:r>
-    </w:p>
-    <w:p>
-      <w:r>
-        <w:t xml:space="preserve">Investigate </w:t>
-      </w:r>
-      <w:proofErr w:type="spellStart"/>
-      <w:r>
-        <w:t>powershell</w:t>
-      </w:r>
-      <w:proofErr w:type="spellEnd"/>
-      <w:r>
-        <w:t xml:space="preserve"> </w:t>
-      </w:r>
-      <w:r>
-        <w:t xml:space="preserve">RM script </w:t>
-      </w:r>
-      <w:r>
-        <w:t xml:space="preserve">for configuring auto-scaling Web App/Cloud Service. </w:t>
-      </w:r>
-    </w:p>
-    <w:p>
-      <w:r>
-        <w:t>Investigate if scale up event could be produced by test loading from VSO</w:t>
-      </w:r>
-      <w:r>
-        <w:t xml:space="preserve">. </w:t>
-      </w:r>
+      <w:proofErr w:type="gramStart"/>
+      <w:r>
+        <w:t>by</w:t>
+      </w:r>
+      <w:proofErr w:type="gramEnd"/>
+      <w:r>
+        <w:t xml:space="preserve"> setting low CPU utilization target for scaling (15-30%) scaling event will occur immediately.</w:t>
+      </w:r>
+    </w:p>
+    <w:p>
+      <w:pPr>
+        <w:pStyle w:val="ListParagraph"/>
+      </w:pPr>
     </w:p>
     <w:p>
       <w:pPr>
@@ -350,31 +328,34 @@
         <w:ind w:left="360"/>
       </w:pPr>
       <w:r>
+        <w:t>Horizontal scaling preparation</w:t>
+      </w:r>
+    </w:p>
+    <w:p>
+      <w:pPr>
+        <w:pStyle w:val="ListParagraph"/>
+        <w:numPr>
+          <w:ilvl w:val="0"/>
+          <w:numId w:val="22"/>
+        </w:numPr>
+      </w:pPr>
+      <w:r>
+        <w:t xml:space="preserve">Demonstrate database </w:t>
+      </w:r>
+      <w:proofErr w:type="spellStart"/>
+      <w:r>
+        <w:t>sharding</w:t>
+      </w:r>
+      <w:proofErr w:type="spellEnd"/>
+      <w:r>
+        <w:t xml:space="preserve"> for scenario of one tenant per database, demonstrate querying across databases</w:t>
+      </w:r>
+      <w:r>
+        <w:t xml:space="preserve">. The code can be found in 2-Scaling database\Horizontal Scaling and is based </w:t>
+      </w:r>
+      <w:r>
         <w:lastRenderedPageBreak/>
-        <w:t>Horizontal scaling preparation</w:t>
-      </w:r>
-    </w:p>
-    <w:p>
-      <w:pPr>
-        <w:pStyle w:val="ListParagraph"/>
-        <w:numPr>
-          <w:ilvl w:val="0"/>
-          <w:numId w:val="22"/>
-        </w:numPr>
-      </w:pPr>
-      <w:r>
-        <w:t xml:space="preserve">Demonstrate database </w:t>
-      </w:r>
-      <w:proofErr w:type="spellStart"/>
-      <w:r>
-        <w:t>sharding</w:t>
-      </w:r>
-      <w:proofErr w:type="spellEnd"/>
-      <w:r>
-        <w:t xml:space="preserve"> for scenario of one tenant per database, demonstrate querying across databases</w:t>
-      </w:r>
-      <w:r>
-        <w:t xml:space="preserve">. The code can be found in 2-Scaling database\Horizontal Scaling and is based on the sample described </w:t>
+        <w:t xml:space="preserve">on the sample described </w:t>
       </w:r>
       <w:hyperlink r:id="rId11" w:history="1">
         <w:r>
@@ -782,6 +763,9 @@
       <w:r>
         <w:t xml:space="preserve"> web application (same as 1)</w:t>
       </w:r>
+      <w:r>
+        <w:t xml:space="preserve">. </w:t>
+      </w:r>
     </w:p>
     <w:p>
       <w:hyperlink r:id="rId13" w:history="1">
@@ -798,7 +782,6 @@
     </w:p>
     <w:p>
       <w:r>
-        <w:lastRenderedPageBreak/>
         <w:t xml:space="preserve">NOTE: Instead of the step by step demo, to save time you can setup the demo with modified </w:t>
       </w:r>
       <w:proofErr w:type="spellStart"/>
@@ -817,11 +800,9 @@
       <w:r>
         <w:t xml:space="preserve">-affinity) and just demonstrate </w:t>
       </w:r>
-      <w:proofErr w:type="spellStart"/>
-      <w:r>
-        <w:t>diffecence</w:t>
-      </w:r>
-      <w:proofErr w:type="spellEnd"/>
+      <w:r>
+        <w:t>difference</w:t>
+      </w:r>
       <w:r>
         <w:t xml:space="preserve"> in behavior with the original one.</w:t>
       </w:r>
@@ -969,7 +950,25 @@
       </w:r>
       <w:proofErr w:type="spellEnd"/>
       <w:r>
-        <w:t xml:space="preserve"> element then paste following below the </w:t>
+        <w:t xml:space="preserve"> element then paste following </w:t>
+      </w:r>
+      <w:r>
+        <w:t xml:space="preserve"> from </w:t>
+      </w:r>
+      <w:r>
+        <w:t>3-Session Affinity</w:t>
+      </w:r>
+      <w:r>
+        <w:t>\</w:t>
+      </w:r>
+      <w:r>
+        <w:t>Change for web.config</w:t>
+      </w:r>
+      <w:r>
+        <w:t xml:space="preserve">.txt </w:t>
+      </w:r>
+      <w:r>
+        <w:t xml:space="preserve">below the </w:t>
       </w:r>
       <w:proofErr w:type="spellStart"/>
       <w:r>
@@ -1517,23 +1516,114 @@
       <w:r>
         <w:t>same as 1) but deployed to two datacenters – for SQL Azure could use same database</w:t>
       </w:r>
-    </w:p>
-    <w:p>
+      <w:r>
+        <w:t xml:space="preserve"> + Azure CDN</w:t>
+      </w:r>
+    </w:p>
+    <w:p>
+      <w:r>
+        <w:t>Enable the Azure CDN for entire web application</w:t>
+      </w:r>
+      <w:r>
+        <w:t xml:space="preserve"> </w:t>
+      </w:r>
+      <w:hyperlink r:id="rId15" w:anchor="whats-changed" w:history="1">
+        <w:r>
+          <w:rPr>
+            <w:rStyle w:val="Hyperlink"/>
+          </w:rPr>
+          <w:t>https://azure.microsoft.com/en-in/documentation/articles/cdn-websites-with-cdn/#whats-changed</w:t>
+        </w:r>
+      </w:hyperlink>
+      <w:r>
+        <w:t xml:space="preserve"> </w:t>
+      </w:r>
+      <w:r>
+        <w:t xml:space="preserve">. </w:t>
+      </w:r>
+    </w:p>
+    <w:p>
+      <w:pPr>
+        <w:pStyle w:val="ListParagraph"/>
+        <w:numPr>
+          <w:ilvl w:val="0"/>
+          <w:numId w:val="26"/>
+        </w:numPr>
+      </w:pPr>
       <w:r>
         <w:lastRenderedPageBreak/>
-        <w:t>Plan:</w:t>
-      </w:r>
-    </w:p>
-    <w:p>
-      <w:pPr>
-        <w:pStyle w:val="ListParagraph"/>
-        <w:numPr>
-          <w:ilvl w:val="0"/>
-          <w:numId w:val="15"/>
-        </w:numPr>
-      </w:pPr>
-      <w:r>
-        <w:t xml:space="preserve">Integrate </w:t>
+        <w:t>Show that the application can be accessed through the CDN URL</w:t>
+      </w:r>
+    </w:p>
+    <w:p>
+      <w:pPr>
+        <w:pStyle w:val="ListParagraph"/>
+        <w:numPr>
+          <w:ilvl w:val="0"/>
+          <w:numId w:val="26"/>
+        </w:numPr>
+      </w:pPr>
+      <w:r>
+        <w:t>In the browser open developer tools F12, click Network tab and navigate to home page</w:t>
+      </w:r>
+    </w:p>
+    <w:p>
+      <w:pPr>
+        <w:pStyle w:val="ListParagraph"/>
+        <w:numPr>
+          <w:ilvl w:val="0"/>
+          <w:numId w:val="26"/>
+        </w:numPr>
+      </w:pPr>
+      <w:r>
+        <w:t xml:space="preserve">Point out the web page and the CSS and </w:t>
+      </w:r>
+      <w:proofErr w:type="spellStart"/>
+      <w:r>
+        <w:t>javascript</w:t>
+      </w:r>
+      <w:proofErr w:type="spellEnd"/>
+      <w:r>
+        <w:t xml:space="preserve"> files are now loaded from the Cache location</w:t>
+      </w:r>
+    </w:p>
+    <w:p>
+      <w:pPr>
+        <w:pStyle w:val="ListParagraph"/>
+        <w:numPr>
+          <w:ilvl w:val="0"/>
+          <w:numId w:val="26"/>
+        </w:numPr>
+      </w:pPr>
+      <w:r>
+        <w:t>Point out the total loading time shown in the footer of the window</w:t>
+      </w:r>
+    </w:p>
+    <w:p>
+      <w:pPr>
+        <w:ind w:left="360"/>
+      </w:pPr>
+      <w:r>
+        <w:t>The actual times may be very similar to download times from the datacenter depending on your location.</w:t>
+      </w:r>
+    </w:p>
+    <w:p>
+      <w:pPr>
+        <w:ind w:left="360"/>
+      </w:pPr>
+    </w:p>
+    <w:p/>
+    <w:p>
+      <w:pPr>
+        <w:pStyle w:val="Heading1"/>
+      </w:pPr>
+      <w:r>
+        <w:t>Traffic Manager</w:t>
+      </w:r>
+    </w:p>
+    <w:p>
+      <w:r>
+        <w:t xml:space="preserve">Requirement: Azure Web App + SQL Database + </w:t>
       </w:r>
       <w:proofErr w:type="spellStart"/>
       <w:r>
@@ -1541,20 +1631,38 @@
       </w:r>
       <w:proofErr w:type="spellEnd"/>
       <w:r>
-        <w:t xml:space="preserve"> web application with Azure CDN (graphics + script bundles+ Controllers). </w:t>
-      </w:r>
-    </w:p>
-    <w:p>
-      <w:pPr>
-        <w:pStyle w:val="Heading1"/>
-      </w:pPr>
-      <w:r>
-        <w:t>Traffic Manager</w:t>
-      </w:r>
-    </w:p>
-    <w:p>
-      <w:r>
-        <w:t xml:space="preserve">Requirement: Azure Web App + SQL Database + </w:t>
+        <w:t xml:space="preserve"> web application (same as 1) + but web app deployed to two datacenter locations (single database OK) + Traffic Manager + VM in secondary datacenter with RDP connection enabled to use as client to demonstrate</w:t>
+      </w:r>
+      <w:r>
+        <w:t xml:space="preserve"> performance based</w:t>
+      </w:r>
+      <w:r>
+        <w:t xml:space="preserve"> routing.</w:t>
+      </w:r>
+    </w:p>
+    <w:p>
+      <w:r>
+        <w:t>https://azure.microsoft.com/en-us/documentation/articles/traffic-manager-configure-performance-load-balancing/</w:t>
+      </w:r>
+      <w:r>
+        <w:t xml:space="preserve"> </w:t>
+      </w:r>
+    </w:p>
+    <w:p>
+      <w:r>
+        <w:t>Demo preparation steps:</w:t>
+      </w:r>
+    </w:p>
+    <w:p>
+      <w:pPr>
+        <w:pStyle w:val="ListParagraph"/>
+        <w:numPr>
+          <w:ilvl w:val="0"/>
+          <w:numId w:val="17"/>
+        </w:numPr>
+      </w:pPr>
+      <w:r>
+        <w:t>Publish the 1-Autoscaling Compute\</w:t>
       </w:r>
       <w:proofErr w:type="spellStart"/>
       <w:r>
@@ -1562,26 +1670,13 @@
       </w:r>
       <w:proofErr w:type="spellEnd"/>
       <w:r>
-        <w:t xml:space="preserve"> web application (same as 1) + but web app deployed to two datacenter locations (single database OK) + Traffic Manager + VM in secondary datacenter with RDP connection enabled to use as client to demonstrate</w:t>
-      </w:r>
-      <w:r>
-        <w:t xml:space="preserve"> performance based</w:t>
-      </w:r>
-      <w:r>
-        <w:t xml:space="preserve"> routing.</w:t>
-      </w:r>
-    </w:p>
-    <w:p>
-      <w:r>
-        <w:t>https://azure.microsoft.com/en-us/documentation/articles/traffic-manager-configure-performance-load-balancing/</w:t>
-      </w:r>
-      <w:r>
-        <w:t xml:space="preserve"> </w:t>
-      </w:r>
-    </w:p>
-    <w:p>
-      <w:r>
-        <w:t>Demo preparation steps:</w:t>
+        <w:t xml:space="preserve"> web application to</w:t>
+      </w:r>
+      <w:r>
+        <w:t xml:space="preserve"> a </w:t>
+      </w:r>
+      <w:r>
+        <w:t>secondary datacenter. If you did previous demos from West Europe you deploy it to North Europe.</w:t>
       </w:r>
     </w:p>
     <w:p>
@@ -1593,24 +1688,21 @@
         </w:numPr>
       </w:pPr>
       <w:r>
-        <w:t xml:space="preserve">Publish the </w:t>
-      </w:r>
-      <w:r>
-        <w:t>1-Autoscaling Compute\</w:t>
-      </w:r>
-      <w:proofErr w:type="spellStart"/>
-      <w:r>
-        <w:t>CloudShop</w:t>
-      </w:r>
-      <w:proofErr w:type="spellEnd"/>
-      <w:r>
-        <w:t xml:space="preserve"> web application to</w:t>
-      </w:r>
-      <w:r>
-        <w:t xml:space="preserve"> a </w:t>
-      </w:r>
-      <w:r>
-        <w:t>secondary datacenter. If you did previous demos from West Europe you deploy it to North Europe.</w:t>
+        <w:t>Set the app setting on both websites to different values to distinguish which one is served by Traffic manager</w:t>
+      </w:r>
+      <w:r>
+        <w:t xml:space="preserve"> by running provided </w:t>
+      </w:r>
+      <w:proofErr w:type="spellStart"/>
+      <w:r>
+        <w:t>powershell</w:t>
+      </w:r>
+      <w:proofErr w:type="spellEnd"/>
+      <w:r>
+        <w:t xml:space="preserve"> script 7-</w:t>
+      </w:r>
+      <w:r>
+        <w:t xml:space="preserve"> .Make sure both websites are accessible and display datacenter location in the title as expected.</w:t>
       </w:r>
     </w:p>
     <w:p>
@@ -1622,35 +1714,9 @@
         </w:numPr>
       </w:pPr>
       <w:r>
-        <w:t>Set the app setting on both websites to different values to distinguish which one is served by Traffic manager</w:t>
-      </w:r>
-      <w:r>
-        <w:t xml:space="preserve"> by running provided </w:t>
-      </w:r>
-      <w:proofErr w:type="spellStart"/>
-      <w:r>
-        <w:t>powershell</w:t>
-      </w:r>
-      <w:proofErr w:type="spellEnd"/>
-      <w:r>
-        <w:t xml:space="preserve"> script 7-</w:t>
-      </w:r>
-      <w:r>
-        <w:t xml:space="preserve"> .Make sure both websites are accessible and display datacenter location in the title as expected.</w:t>
-      </w:r>
-    </w:p>
-    <w:p>
-      <w:pPr>
-        <w:pStyle w:val="ListParagraph"/>
-        <w:numPr>
-          <w:ilvl w:val="0"/>
-          <w:numId w:val="17"/>
-        </w:numPr>
-      </w:pPr>
-      <w:r>
         <w:t xml:space="preserve">Configure Traffic Manager performance profile as per </w:t>
       </w:r>
-      <w:hyperlink r:id="rId15" w:history="1">
+      <w:hyperlink r:id="rId16" w:history="1">
         <w:r>
           <w:rPr>
             <w:rStyle w:val="Hyperlink"/>
@@ -1668,10 +1734,7 @@
         </w:numPr>
       </w:pPr>
       <w:r>
-        <w:t>Verify you can access from traffic manager DNS name (cloudshop.trafficmanager.net) your demo machine</w:t>
-      </w:r>
-      <w:r>
-        <w:t>. Note to which datacenter location you are routed, this is your primary location.</w:t>
+        <w:t>Verify you can access from traffic manager DNS name (cloudshop.trafficmanager.net) your demo machine. Note to which datacenter location you are routed, this is your primary location.</w:t>
       </w:r>
     </w:p>
     <w:p>
@@ -1697,13 +1760,7 @@
         <w:t>. We will only use the Browser to access the traffic manager URL from it.</w:t>
       </w:r>
       <w:r>
-        <w:t xml:space="preserve"> Configure RDP connection and make sure you can access the website through </w:t>
-      </w:r>
-      <w:r>
-        <w:t>traffic manager DNS name (cloudshop.trafficmanager.net)</w:t>
-      </w:r>
-      <w:r>
-        <w:t xml:space="preserve"> </w:t>
+        <w:t xml:space="preserve"> Configure RDP connection and make sure you can access the website through traffic manager DNS name (cloudshop.trafficmanager.net) </w:t>
       </w:r>
     </w:p>
     <w:p>
@@ -1743,13 +1800,7 @@
       </w:r>
       <w:proofErr w:type="spellEnd"/>
       <w:r>
-        <w:t xml:space="preserve"> </w:t>
-      </w:r>
-      <w:r>
-        <w:t>cloudshop.trafficmanager.net</w:t>
-      </w:r>
-      <w:r>
-        <w:t xml:space="preserve"> to show how the DNS name gets resolved to actual website DNS name</w:t>
+        <w:t xml:space="preserve"> cloudshop.trafficmanager.net to show how the DNS name gets resolved to actual website DNS name</w:t>
       </w:r>
     </w:p>
     <w:p>
@@ -1764,13 +1815,7 @@
         <w:t>RDP into the Azure VM in a secondary location</w:t>
       </w:r>
       <w:r>
-        <w:t xml:space="preserve">. Open IE and navigate </w:t>
-      </w:r>
-      <w:r>
-        <w:t>through traffic manager DNS name (cloudshop.trafficmanager.net</w:t>
-      </w:r>
-      <w:r>
-        <w:t>). Show different title of the website as we connect from machine closer to secondary datacenter we got routed there</w:t>
+        <w:t>. Open IE and navigate through traffic manager DNS name (cloudshop.trafficmanager.net). Show different title of the website as we connect from machine closer to secondary datacenter we got routed there</w:t>
       </w:r>
     </w:p>
     <w:p>
@@ -1782,9 +1827,10 @@
         </w:numPr>
       </w:pPr>
       <w:r>
+        <w:lastRenderedPageBreak/>
         <w:t xml:space="preserve">Time permitting – navigate to </w:t>
       </w:r>
-      <w:hyperlink r:id="rId16" w:history="1">
+      <w:hyperlink r:id="rId17" w:history="1">
         <w:r>
           <w:rPr>
             <w:rStyle w:val="Hyperlink"/>
@@ -1803,7 +1849,6 @@
       </w:pPr>
       <w:proofErr w:type="spellStart"/>
       <w:r>
-        <w:lastRenderedPageBreak/>
         <w:t>Async</w:t>
       </w:r>
       <w:proofErr w:type="spellEnd"/>
@@ -1830,7 +1875,7 @@
       </w:r>
     </w:p>
     <w:p>
-      <w:hyperlink r:id="rId17" w:history="1">
+      <w:hyperlink r:id="rId18" w:history="1">
         <w:r>
           <w:rPr>
             <w:rStyle w:val="Hyperlink"/>
@@ -1849,6 +1894,17 @@
       <w:r>
         <w:t xml:space="preserve"> The implementation of the controller now uses asynchronous methods and the products repository uses the asynchronous version of LINQ queries to access the database.</w:t>
       </w:r>
+      <w:r>
+        <w:t xml:space="preserve"> This code does not include </w:t>
+      </w:r>
+      <w:proofErr w:type="spellStart"/>
+      <w:r>
+        <w:t>Redis</w:t>
+      </w:r>
+      <w:proofErr w:type="spellEnd"/>
+      <w:r>
+        <w:t xml:space="preserve"> cache so can be done independently</w:t>
+      </w:r>
     </w:p>
     <w:p>
       <w:pPr>
@@ -2014,14 +2070,56 @@
       <w:proofErr w:type="spellStart"/>
       <w:r>
         <w:t>async</w:t>
+      </w:r>
+      <w:proofErr w:type="spellEnd"/>
+      <w:r>
+        <w:t xml:space="preserve"> and uses await keyword to await on the result of the calls to product repository</w:t>
+      </w:r>
+    </w:p>
+    <w:p>
+      <w:r>
+        <w:t xml:space="preserve">The code in </w:t>
+      </w:r>
+      <w:r>
+        <w:t>7</w:t>
+      </w:r>
+      <w:r>
+        <w:t>.1</w:t>
+      </w:r>
+      <w:r>
+        <w:t>-Async Programming</w:t>
+      </w:r>
+      <w:r>
+        <w:t xml:space="preserve"> is a version that uses </w:t>
+      </w:r>
+      <w:proofErr w:type="spellStart"/>
+      <w:r>
+        <w:t>Redis</w:t>
+      </w:r>
+      <w:proofErr w:type="spellEnd"/>
+      <w:r>
+        <w:t xml:space="preserve"> cache as well – if you showed </w:t>
+      </w:r>
+      <w:proofErr w:type="spellStart"/>
+      <w:r>
+        <w:t>Redis</w:t>
+      </w:r>
+      <w:proofErr w:type="spellEnd"/>
+      <w:r>
+        <w:t xml:space="preserve"> cache and have it created you may prefer </w:t>
+      </w:r>
+      <w:proofErr w:type="spellStart"/>
+      <w:r>
+        <w:t>towallk</w:t>
+      </w:r>
+      <w:proofErr w:type="spellEnd"/>
+      <w:r>
+        <w:t xml:space="preserve"> through that version of the program.</w:t>
       </w:r>
       <w:bookmarkStart w:id="0" w:name="_GoBack"/>
       <w:bookmarkEnd w:id="0"/>
-      <w:proofErr w:type="spellEnd"/>
-      <w:r>
-        <w:t xml:space="preserve"> and uses await keyword to await on the result of the calls to product repository</w:t>
-      </w:r>
-    </w:p>
+    </w:p>
+    <w:p/>
     <w:p/>
     <w:sectPr>
       <w:pgSz w:w="12240" w:h="15840"/>
@@ -3201,6 +3299,95 @@
     <w:nsid w:val="795C1850"/>
     <w:multiLevelType w:val="hybridMultilevel"/>
     <w:tmpl w:val="5576E106"/>
+    <w:lvl w:ilvl="0" w:tplc="0409000F">
+      <w:start w:val="1"/>
+      <w:numFmt w:val="decimal"/>
+      <w:lvlText w:val="%1."/>
+      <w:lvlJc w:val="left"/>
+      <w:pPr>
+        <w:ind w:left="720" w:hanging="360"/>
+      </w:pPr>
+      <w:rPr>
+        <w:rFonts w:hint="default"/>
+      </w:rPr>
+    </w:lvl>
+    <w:lvl w:ilvl="1" w:tplc="04090019" w:tentative="1">
+      <w:start w:val="1"/>
+      <w:numFmt w:val="lowerLetter"/>
+      <w:lvlText w:val="%2."/>
+      <w:lvlJc w:val="left"/>
+      <w:pPr>
+        <w:ind w:left="1440" w:hanging="360"/>
+      </w:pPr>
+    </w:lvl>
+    <w:lvl w:ilvl="2" w:tplc="0409001B" w:tentative="1">
+      <w:start w:val="1"/>
+      <w:numFmt w:val="lowerRoman"/>
+      <w:lvlText w:val="%3."/>
+      <w:lvlJc w:val="right"/>
+      <w:pPr>
+        <w:ind w:left="2160" w:hanging="180"/>
+      </w:pPr>
+    </w:lvl>
+    <w:lvl w:ilvl="3" w:tplc="0409000F" w:tentative="1">
+      <w:start w:val="1"/>
+      <w:numFmt w:val="decimal"/>
+      <w:lvlText w:val="%4."/>
+      <w:lvlJc w:val="left"/>
+      <w:pPr>
+        <w:ind w:left="2880" w:hanging="360"/>
+      </w:pPr>
+    </w:lvl>
+    <w:lvl w:ilvl="4" w:tplc="04090019" w:tentative="1">
+      <w:start w:val="1"/>
+      <w:numFmt w:val="lowerLetter"/>
+      <w:lvlText w:val="%5."/>
+      <w:lvlJc w:val="left"/>
+      <w:pPr>
+        <w:ind w:left="3600" w:hanging="360"/>
+      </w:pPr>
+    </w:lvl>
+    <w:lvl w:ilvl="5" w:tplc="0409001B" w:tentative="1">
+      <w:start w:val="1"/>
+      <w:numFmt w:val="lowerRoman"/>
+      <w:lvlText w:val="%6."/>
+      <w:lvlJc w:val="right"/>
+      <w:pPr>
+        <w:ind w:left="4320" w:hanging="180"/>
+      </w:pPr>
+    </w:lvl>
+    <w:lvl w:ilvl="6" w:tplc="0409000F" w:tentative="1">
+      <w:start w:val="1"/>
+      <w:numFmt w:val="decimal"/>
+      <w:lvlText w:val="%7."/>
+      <w:lvlJc w:val="left"/>
+      <w:pPr>
+        <w:ind w:left="5040" w:hanging="360"/>
+      </w:pPr>
+    </w:lvl>
+    <w:lvl w:ilvl="7" w:tplc="04090019" w:tentative="1">
+      <w:start w:val="1"/>
+      <w:numFmt w:val="lowerLetter"/>
+      <w:lvlText w:val="%8."/>
+      <w:lvlJc w:val="left"/>
+      <w:pPr>
+        <w:ind w:left="5760" w:hanging="360"/>
+      </w:pPr>
+    </w:lvl>
+    <w:lvl w:ilvl="8" w:tplc="0409001B" w:tentative="1">
+      <w:start w:val="1"/>
+      <w:numFmt w:val="lowerRoman"/>
+      <w:lvlText w:val="%9."/>
+      <w:lvlJc w:val="right"/>
+      <w:pPr>
+        <w:ind w:left="6480" w:hanging="180"/>
+      </w:pPr>
+    </w:lvl>
+  </w:abstractNum>
+  <w:abstractNum w:abstractNumId="14" w15:restartNumberingAfterBreak="0">
+    <w:nsid w:val="7D184C91"/>
+    <w:multiLevelType w:val="hybridMultilevel"/>
+    <w:tmpl w:val="475624B6"/>
     <w:lvl w:ilvl="0" w:tplc="0409000F">
       <w:start w:val="1"/>
       <w:numFmt w:val="decimal"/>
@@ -3387,6 +3574,9 @@
   </w:num>
   <w:num w:numId="25">
     <w:abstractNumId w:val="3"/>
+  </w:num>
+  <w:num w:numId="26">
+    <w:abstractNumId w:val="14"/>
   </w:num>
 </w:numbering>
 </file>
@@ -4030,6 +4220,7 @@
   <w:style w:type="character" w:default="1" w:styleId="DefaultParagraphFont">
     <w:name w:val="Default Paragraph Font"/>
     <w:uiPriority w:val="1"/>
+    <w:semiHidden/>
     <w:unhideWhenUsed/>
   </w:style>
   <w:style w:type="table" w:default="1" w:styleId="TableNormal">
@@ -4711,23 +4902,6 @@
 </file>
 
 <file path=customXml/item1.xml><?xml version="1.0" encoding="utf-8"?>
-<p:properties xmlns:p="http://schemas.microsoft.com/office/2006/metadata/properties" xmlns:xsi="http://www.w3.org/2001/XMLSchema-instance" xmlns:pc="http://schemas.microsoft.com/office/infopath/2007/PartnerControls">
-  <documentManagement>
-    <IconOverlay xmlns="http://schemas.microsoft.com/sharepoint/v4" xsi:nil="true"/>
-  </documentManagement>
-</p:properties>
-</file>
-
-<file path=customXml/item2.xml><?xml version="1.0" encoding="utf-8"?>
-<?mso-contentType ?>
-<FormTemplates xmlns="http://schemas.microsoft.com/sharepoint/v3/contenttype/forms">
-  <Display>DocumentLibraryForm</Display>
-  <Edit>DocumentLibraryForm</Edit>
-  <New>DocumentLibraryForm</New>
-</FormTemplates>
-</file>
-
-<file path=customXml/item3.xml><?xml version="1.0" encoding="utf-8"?>
 <ct:contentTypeSchema xmlns:ct="http://schemas.microsoft.com/office/2006/metadata/contentType" xmlns:ma="http://schemas.microsoft.com/office/2006/metadata/properties/metaAttributes" ct:_="" ma:_="" ma:contentTypeName="Document" ma:contentTypeID="0x010100DB574E5079D0B64E8DBD4A862B0096D1" ma:contentTypeVersion="0" ma:contentTypeDescription="Create a new document." ma:contentTypeScope="" ma:versionID="d0355aaccab158d5d9df4e80c58c63e5">
   <xsd:schema xmlns:xsd="http://www.w3.org/2001/XMLSchema" xmlns:xs="http://www.w3.org/2001/XMLSchema" xmlns:p="http://schemas.microsoft.com/office/2006/metadata/properties" xmlns:ns2="d9c6e835-a1e7-438d-8bd0-9e4052fac724" xmlns:ns3="http://schemas.microsoft.com/sharepoint/v4" targetNamespace="http://schemas.microsoft.com/office/2006/metadata/properties" ma:root="true" ma:fieldsID="1680555026afcdb1ed0269656fb37877" ns2:_="" ns3:_="">
     <xsd:import namespace="d9c6e835-a1e7-438d-8bd0-9e4052fac724"/>
@@ -4886,32 +5060,24 @@
 </ct:contentTypeSchema>
 </file>
 
-<file path=customXml/itemProps1.xml><?xml version="1.0" encoding="utf-8"?>
-<ds:datastoreItem xmlns:ds="http://schemas.openxmlformats.org/officeDocument/2006/customXml" ds:itemID="{177DC8BB-F917-4CC4-A61B-7E883AB518CD}">
-  <ds:schemaRefs>
-    <ds:schemaRef ds:uri="http://schemas.microsoft.com/office/2006/metadata/properties"/>
-    <ds:schemaRef ds:uri="http://schemas.microsoft.com/sharepoint/v4"/>
-    <ds:schemaRef ds:uri="http://schemas.microsoft.com/office/2006/documentManagement/types"/>
-    <ds:schemaRef ds:uri="http://schemas.openxmlformats.org/package/2006/metadata/core-properties"/>
-    <ds:schemaRef ds:uri="http://purl.org/dc/dcmitype/"/>
-    <ds:schemaRef ds:uri="http://schemas.microsoft.com/office/infopath/2007/PartnerControls"/>
-    <ds:schemaRef ds:uri="d9c6e835-a1e7-438d-8bd0-9e4052fac724"/>
-    <ds:schemaRef ds:uri="http://purl.org/dc/elements/1.1/"/>
-    <ds:schemaRef ds:uri="http://www.w3.org/XML/1998/namespace"/>
-    <ds:schemaRef ds:uri="http://purl.org/dc/terms/"/>
-  </ds:schemaRefs>
-</ds:datastoreItem>
+<file path=customXml/item2.xml><?xml version="1.0" encoding="utf-8"?>
+<p:properties xmlns:p="http://schemas.microsoft.com/office/2006/metadata/properties" xmlns:xsi="http://www.w3.org/2001/XMLSchema-instance" xmlns:pc="http://schemas.microsoft.com/office/infopath/2007/PartnerControls">
+  <documentManagement>
+    <IconOverlay xmlns="http://schemas.microsoft.com/sharepoint/v4" xsi:nil="true"/>
+  </documentManagement>
+</p:properties>
 </file>
 
-<file path=customXml/itemProps2.xml><?xml version="1.0" encoding="utf-8"?>
-<ds:datastoreItem xmlns:ds="http://schemas.openxmlformats.org/officeDocument/2006/customXml" ds:itemID="{98378A9A-AF21-43E1-B972-FE36D36F6281}">
-  <ds:schemaRefs>
-    <ds:schemaRef ds:uri="http://schemas.microsoft.com/sharepoint/v3/contenttype/forms"/>
-  </ds:schemaRefs>
-</ds:datastoreItem>
+<file path=customXml/item3.xml><?xml version="1.0" encoding="utf-8"?>
+<?mso-contentType ?>
+<FormTemplates xmlns="http://schemas.microsoft.com/sharepoint/v3/contenttype/forms">
+  <Display>DocumentLibraryForm</Display>
+  <Edit>DocumentLibraryForm</Edit>
+  <New>DocumentLibraryForm</New>
+</FormTemplates>
 </file>
 
-<file path=customXml/itemProps3.xml><?xml version="1.0" encoding="utf-8"?>
+<file path=customXml/itemProps1.xml><?xml version="1.0" encoding="utf-8"?>
 <ds:datastoreItem xmlns:ds="http://schemas.openxmlformats.org/officeDocument/2006/customXml" ds:itemID="{CC71CF3C-86C8-46AA-BCFA-833CD6EBF9BC}">
   <ds:schemaRefs>
     <ds:schemaRef ds:uri="http://schemas.microsoft.com/office/2006/metadata/contentType"/>
@@ -4928,4 +5094,29 @@
     <ds:schemaRef ds:uri="http://schemas.microsoft.com/internal/obd"/>
   </ds:schemaRefs>
 </ds:datastoreItem>
+</file>
+
+<file path=customXml/itemProps2.xml><?xml version="1.0" encoding="utf-8"?>
+<ds:datastoreItem xmlns:ds="http://schemas.openxmlformats.org/officeDocument/2006/customXml" ds:itemID="{177DC8BB-F917-4CC4-A61B-7E883AB518CD}">
+  <ds:schemaRefs>
+    <ds:schemaRef ds:uri="http://schemas.microsoft.com/office/2006/metadata/properties"/>
+    <ds:schemaRef ds:uri="http://schemas.microsoft.com/sharepoint/v4"/>
+    <ds:schemaRef ds:uri="http://purl.org/dc/terms/"/>
+    <ds:schemaRef ds:uri="http://schemas.microsoft.com/office/2006/documentManagement/types"/>
+    <ds:schemaRef ds:uri="http://purl.org/dc/dcmitype/"/>
+    <ds:schemaRef ds:uri="http://schemas.microsoft.com/office/infopath/2007/PartnerControls"/>
+    <ds:schemaRef ds:uri="d9c6e835-a1e7-438d-8bd0-9e4052fac724"/>
+    <ds:schemaRef ds:uri="http://purl.org/dc/elements/1.1/"/>
+    <ds:schemaRef ds:uri="http://schemas.openxmlformats.org/package/2006/metadata/core-properties"/>
+    <ds:schemaRef ds:uri="http://www.w3.org/XML/1998/namespace"/>
+  </ds:schemaRefs>
+</ds:datastoreItem>
+</file>
+
+<file path=customXml/itemProps3.xml><?xml version="1.0" encoding="utf-8"?>
+<ds:datastoreItem xmlns:ds="http://schemas.openxmlformats.org/officeDocument/2006/customXml" ds:itemID="{98378A9A-AF21-43E1-B972-FE36D36F6281}">
+  <ds:schemaRefs>
+    <ds:schemaRef ds:uri="http://schemas.microsoft.com/sharepoint/v3/contenttype/forms"/>
+  </ds:schemaRefs>
+</ds:datastoreItem>
 </file>
</xml_diff>